<commit_message>
proyecto final de tes de la muerte....
</commit_message>
<xml_diff>
--- a/articulo.docx
+++ b/articulo.docx
@@ -1,6 +1,6 @@
 
 <file path=word/document.xml><?xml version="1.0" encoding="utf-8"?>
-<w:document xmlns:wpc="http://schemas.microsoft.com/office/word/2010/wordprocessingCanvas" xmlns:mc="http://schemas.openxmlformats.org/markup-compatibility/2006" xmlns:o="urn:schemas-microsoft-com:office:office" xmlns:r="http://schemas.openxmlformats.org/officeDocument/2006/relationships" xmlns:m="http://schemas.openxmlformats.org/officeDocument/2006/math" xmlns:v="urn:schemas-microsoft-com:vml" xmlns:wp14="http://schemas.microsoft.com/office/word/2010/wordprocessingDrawing" xmlns:wp="http://schemas.openxmlformats.org/drawingml/2006/wordprocessingDrawing" xmlns:w10="urn:schemas-microsoft-com:office:word" xmlns:w="http://schemas.openxmlformats.org/wordprocessingml/2006/main" xmlns:w14="http://schemas.microsoft.com/office/word/2010/wordml" xmlns:wpg="http://schemas.microsoft.com/office/word/2010/wordprocessingGroup" xmlns:wpi="http://schemas.microsoft.com/office/word/2010/wordprocessingInk" xmlns:wne="http://schemas.microsoft.com/office/word/2006/wordml" xmlns:wps="http://schemas.microsoft.com/office/word/2010/wordprocessingShape" mc:Ignorable="w14 wp14">
+<w:document xmlns:wpc="http://schemas.microsoft.com/office/word/2010/wordprocessingCanvas" xmlns:mc="http://schemas.openxmlformats.org/markup-compatibility/2006" xmlns:o="urn:schemas-microsoft-com:office:office" xmlns:r="http://schemas.openxmlformats.org/officeDocument/2006/relationships" xmlns:m="http://schemas.openxmlformats.org/officeDocument/2006/math" xmlns:v="urn:schemas-microsoft-com:vml" xmlns:wp14="http://schemas.microsoft.com/office/word/2010/wordprocessingDrawing" xmlns:wp="http://schemas.openxmlformats.org/drawingml/2006/wordprocessingDrawing" xmlns:w10="urn:schemas-microsoft-com:office:word" xmlns:w="http://schemas.openxmlformats.org/wordprocessingml/2006/main" xmlns:w14="http://schemas.microsoft.com/office/word/2010/wordml" xmlns:w15="http://schemas.microsoft.com/office/word/2012/wordml" xmlns:wpg="http://schemas.microsoft.com/office/word/2010/wordprocessingGroup" xmlns:wpi="http://schemas.microsoft.com/office/word/2010/wordprocessingInk" xmlns:wne="http://schemas.microsoft.com/office/word/2006/wordml" xmlns:wps="http://schemas.microsoft.com/office/word/2010/wordprocessingShape" mc:Ignorable="w14 w15 wp14">
   <w:body>
     <w:p>
       <w:pPr>
@@ -123,7 +123,7 @@
           <w:lang w:eastAsia="es-ES"/>
         </w:rPr>
       </w:pPr>
-      <w:hyperlink r:id="rId7" w:history="1">
+      <w:hyperlink r:id="rId6" w:history="1">
         <w:r>
           <w:rPr>
             <w:rStyle w:val="Hipervnculo"/>
@@ -156,7 +156,7 @@
           <w:lang w:eastAsia="es-ES"/>
         </w:rPr>
       </w:pPr>
-      <w:hyperlink r:id="rId8" w:history="1">
+      <w:hyperlink r:id="rId7" w:history="1">
         <w:r>
           <w:rPr>
             <w:rStyle w:val="Hipervnculo"/>
@@ -569,7 +569,47 @@
           <w:szCs w:val="24"/>
           <w:lang w:eastAsia="es-ES"/>
         </w:rPr>
-        <w:t xml:space="preserve"> de entretenimiento en la web, mayormente en Facebook la cual nos permite saber cuándo, a los cuantos años y cual será la causa de su muerte  de un usuario que llegue un formulario con preguntas claves. El usuario una vez terminado de realizar su test también tendrá la opción de compartir con más amigos de Facebook</w:t>
+        <w:t xml:space="preserve"> de entretenimiento en la web, </w:t>
+      </w:r>
+      <w:r>
+        <w:rPr>
+          <w:rFonts w:ascii="Times New Roman" w:eastAsia="Times New Roman" w:hAnsi="Times New Roman" w:cs="Times New Roman"/>
+          <w:color w:val="000000"/>
+          <w:sz w:val="24"/>
+          <w:szCs w:val="24"/>
+          <w:lang w:eastAsia="es-ES"/>
+        </w:rPr>
+        <w:t xml:space="preserve">la </w:t>
+      </w:r>
+      <w:r>
+        <w:rPr>
+          <w:rFonts w:ascii="Times New Roman" w:eastAsia="Times New Roman" w:hAnsi="Times New Roman" w:cs="Times New Roman"/>
+          <w:color w:val="000000"/>
+          <w:sz w:val="24"/>
+          <w:szCs w:val="24"/>
+          <w:lang w:eastAsia="es-ES"/>
+        </w:rPr>
+        <w:t>cual nos permite saber cuándo, a los cuantos años y cual será la causa de su</w:t>
+      </w:r>
+      <w:r>
+        <w:rPr>
+          <w:rFonts w:ascii="Times New Roman" w:eastAsia="Times New Roman" w:hAnsi="Times New Roman" w:cs="Times New Roman"/>
+          <w:color w:val="000000"/>
+          <w:sz w:val="24"/>
+          <w:szCs w:val="24"/>
+          <w:lang w:eastAsia="es-ES"/>
+        </w:rPr>
+        <w:t xml:space="preserve"> muerte  de un usuario que llen</w:t>
+      </w:r>
+      <w:r>
+        <w:rPr>
+          <w:rFonts w:ascii="Times New Roman" w:eastAsia="Times New Roman" w:hAnsi="Times New Roman" w:cs="Times New Roman"/>
+          <w:color w:val="000000"/>
+          <w:sz w:val="24"/>
+          <w:szCs w:val="24"/>
+          <w:lang w:eastAsia="es-ES"/>
+        </w:rPr>
+        <w:t>e un formulario con preguntas claves. El usuario una vez terminado de realizar su test también tendrá la opción de compartir con más amigos de Facebook</w:t>
       </w:r>
     </w:p>
     <w:p>
@@ -833,7 +873,7 @@
           <w:szCs w:val="24"/>
           <w:lang w:eastAsia="es-ES"/>
         </w:rPr>
-        <w:t xml:space="preserve">PHP es un lenguaje de programación de uso general de código del lado del servidor originalmente diseñado para el desarrollo web de contenido dinámico. Fue uno de los </w:t>
+        <w:t xml:space="preserve">PHP es un lenguaje de programación de uso general de código del lado del servidor originalmente diseñado para el desarrollo web de contenido dinámico. Fue uno de los primeros lenguajes de programación del lado del servidor que se podían incorporar </w:t>
       </w:r>
       <w:r>
         <w:rPr>
@@ -844,7 +884,7 @@
           <w:lang w:eastAsia="es-ES"/>
         </w:rPr>
         <w:lastRenderedPageBreak/>
-        <w:t>primeros lenguajes de programación del lado del servidor que se podían incorporar directamente en el documento HTML en lugar de llamar a un archivo externo que procese los datos. El código es interpretado por un servidor web con un módulo de procesador de PHP que genera la página Web resultante.</w:t>
+        <w:t>directamente en el documento HTML en lugar de llamar a un archivo externo que procese los datos. El código es interpretado por un servidor web con un módulo de procesador de PHP que genera la página Web resultante.</w:t>
       </w:r>
     </w:p>
     <w:p>
@@ -989,7 +1029,7 @@
           <w:noProof/>
           <w:sz w:val="24"/>
           <w:szCs w:val="24"/>
-          <w:lang w:eastAsia="es-ES"/>
+          <w:lang w:val="es-PE" w:eastAsia="es-PE"/>
         </w:rPr>
         <w:drawing>
           <wp:inline distT="0" distB="0" distL="0" distR="0">
@@ -1009,7 +1049,7 @@
                     </pic:cNvPicPr>
                   </pic:nvPicPr>
                   <pic:blipFill>
-                    <a:blip r:embed="rId9">
+                    <a:blip r:embed="rId8">
                       <a:extLst>
                         <a:ext uri="{28A0092B-C50C-407E-A947-70E740481C1C}">
                           <a14:useLocalDpi xmlns:a14="http://schemas.microsoft.com/office/drawing/2010/main" val="0"/>
@@ -1072,10 +1112,7 @@
           <w:szCs w:val="24"/>
         </w:rPr>
       </w:pPr>
-    </w:p>
-    <w:p>
-      <w:pPr>
-        <w:spacing w:after="0" w:line="240" w:lineRule="auto"/>
+      <w:r>
         <w:rPr>
           <w:rFonts w:ascii="Times New Roman" w:hAnsi="Times New Roman" w:cs="Times New Roman"/>
           <w:b/>
@@ -1083,8 +1120,12 @@
           <w:sz w:val="24"/>
           <w:szCs w:val="24"/>
         </w:rPr>
-      </w:pPr>
-      <w:r>
+        <w:t xml:space="preserve">Diagrama de secuencia </w:t>
+      </w:r>
+    </w:p>
+    <w:p>
+      <w:pPr>
+        <w:spacing w:after="0" w:line="240" w:lineRule="auto"/>
         <w:rPr>
           <w:rFonts w:ascii="Times New Roman" w:hAnsi="Times New Roman" w:cs="Times New Roman"/>
           <w:b/>
@@ -1092,8 +1133,7 @@
           <w:sz w:val="24"/>
           <w:szCs w:val="24"/>
         </w:rPr>
-        <w:t xml:space="preserve">Diagrama de secuencia </w:t>
-      </w:r>
+      </w:pPr>
     </w:p>
     <w:p>
       <w:pPr>
@@ -1112,38 +1152,26 @@
         <w:spacing w:after="0" w:line="240" w:lineRule="auto"/>
         <w:rPr>
           <w:rFonts w:ascii="Times New Roman" w:hAnsi="Times New Roman" w:cs="Times New Roman"/>
-          <w:b/>
-          <w:bCs/>
-          <w:sz w:val="24"/>
-          <w:szCs w:val="24"/>
-        </w:rPr>
-      </w:pPr>
-    </w:p>
-    <w:p>
-      <w:pPr>
-        <w:spacing w:after="0" w:line="240" w:lineRule="auto"/>
+          <w:bCs/>
+          <w:sz w:val="24"/>
+          <w:szCs w:val="24"/>
+        </w:rPr>
+      </w:pPr>
+      <w:r>
         <w:rPr>
           <w:rFonts w:ascii="Times New Roman" w:hAnsi="Times New Roman" w:cs="Times New Roman"/>
           <w:bCs/>
           <w:sz w:val="24"/>
           <w:szCs w:val="24"/>
         </w:rPr>
-      </w:pPr>
-      <w:r>
+        <w:t xml:space="preserve">Figura Nº02: diagrama de secuencia </w:t>
+      </w:r>
+    </w:p>
+    <w:p>
+      <w:pPr>
+        <w:spacing w:after="0" w:line="240" w:lineRule="auto"/>
         <w:rPr>
           <w:rFonts w:ascii="Times New Roman" w:hAnsi="Times New Roman" w:cs="Times New Roman"/>
-          <w:bCs/>
-          <w:sz w:val="24"/>
-          <w:szCs w:val="24"/>
-        </w:rPr>
-        <w:t xml:space="preserve">Figura Nº02: diagrama de secuencia </w:t>
-      </w:r>
-    </w:p>
-    <w:p>
-      <w:pPr>
-        <w:spacing w:after="0" w:line="240" w:lineRule="auto"/>
-        <w:rPr>
-          <w:rFonts w:ascii="Times New Roman" w:hAnsi="Times New Roman" w:cs="Times New Roman"/>
           <w:b/>
           <w:bCs/>
           <w:sz w:val="24"/>
@@ -1156,9 +1184,8 @@
           <w:noProof/>
           <w:sz w:val="24"/>
           <w:szCs w:val="24"/>
-          <w:lang w:eastAsia="es-ES"/>
-        </w:rPr>
-        <w:lastRenderedPageBreak/>
+          <w:lang w:val="es-PE" w:eastAsia="es-PE"/>
+        </w:rPr>
         <w:drawing>
           <wp:inline distT="0" distB="0" distL="0" distR="0" wp14:anchorId="6CF2C93E" wp14:editId="391F4C48">
             <wp:extent cx="4114800" cy="2324100"/>
@@ -1177,7 +1204,7 @@
                     </pic:cNvPicPr>
                   </pic:nvPicPr>
                   <pic:blipFill>
-                    <a:blip r:embed="rId10">
+                    <a:blip r:embed="rId9">
                       <a:extLst>
                         <a:ext uri="{28A0092B-C50C-407E-A947-70E740481C1C}">
                           <a14:useLocalDpi xmlns:a14="http://schemas.microsoft.com/office/drawing/2010/main" val="0"/>
@@ -1234,31 +1261,21 @@
         <w:spacing w:after="0" w:line="240" w:lineRule="auto"/>
         <w:rPr>
           <w:rFonts w:ascii="Times New Roman" w:eastAsia="Times New Roman" w:hAnsi="Times New Roman" w:cs="Times New Roman"/>
-          <w:sz w:val="24"/>
-          <w:szCs w:val="24"/>
-          <w:lang w:eastAsia="es-ES"/>
-        </w:rPr>
-      </w:pPr>
-    </w:p>
-    <w:p>
-      <w:pPr>
-        <w:spacing w:after="0" w:line="240" w:lineRule="auto"/>
-        <w:rPr>
-          <w:rFonts w:ascii="Times New Roman" w:eastAsia="Times New Roman" w:hAnsi="Times New Roman" w:cs="Times New Roman"/>
-          <w:b/>
-          <w:sz w:val="24"/>
-          <w:szCs w:val="24"/>
-          <w:lang w:val="es-PE" w:eastAsia="es-ES"/>
-        </w:rPr>
-      </w:pPr>
-      <w:r>
-        <w:rPr>
-          <w:rFonts w:ascii="Times New Roman" w:eastAsia="Times New Roman" w:hAnsi="Times New Roman" w:cs="Times New Roman"/>
-          <w:b/>
-          <w:sz w:val="24"/>
-          <w:szCs w:val="24"/>
-          <w:lang w:val="es-PE" w:eastAsia="es-ES"/>
-        </w:rPr>
+          <w:b/>
+          <w:sz w:val="24"/>
+          <w:szCs w:val="24"/>
+          <w:lang w:val="es-PE" w:eastAsia="es-ES"/>
+        </w:rPr>
+      </w:pPr>
+      <w:r>
+        <w:rPr>
+          <w:rFonts w:ascii="Times New Roman" w:eastAsia="Times New Roman" w:hAnsi="Times New Roman" w:cs="Times New Roman"/>
+          <w:b/>
+          <w:sz w:val="24"/>
+          <w:szCs w:val="24"/>
+          <w:lang w:val="es-PE" w:eastAsia="es-ES"/>
+        </w:rPr>
+        <w:lastRenderedPageBreak/>
         <w:t>ANALISIS DE REQUERIMIENTO</w:t>
       </w:r>
     </w:p>
@@ -1738,44 +1755,348 @@
     </w:p>
     <w:p>
       <w:pPr>
-        <w:spacing w:after="0" w:line="240" w:lineRule="auto"/>
-        <w:rPr>
-          <w:rFonts w:ascii="Times New Roman" w:eastAsia="Times New Roman" w:hAnsi="Times New Roman" w:cs="Times New Roman"/>
-          <w:color w:val="FF0000"/>
-          <w:sz w:val="24"/>
-          <w:szCs w:val="24"/>
-          <w:lang w:val="es-PE" w:eastAsia="es-ES"/>
-        </w:rPr>
-      </w:pPr>
-      <w:r>
-        <w:rPr>
-          <w:rFonts w:ascii="Times New Roman" w:eastAsia="Times New Roman" w:hAnsi="Times New Roman" w:cs="Times New Roman"/>
-          <w:color w:val="FF0000"/>
-          <w:sz w:val="24"/>
-          <w:szCs w:val="24"/>
-          <w:lang w:val="es-PE" w:eastAsia="es-ES"/>
-        </w:rPr>
-        <w:t xml:space="preserve">Pantallazos </w:t>
-      </w:r>
-    </w:p>
-    <w:p>
-      <w:pPr>
-        <w:spacing w:after="0" w:line="240" w:lineRule="auto"/>
-        <w:rPr>
-          <w:rFonts w:ascii="Times New Roman" w:eastAsia="Times New Roman" w:hAnsi="Times New Roman" w:cs="Times New Roman"/>
-          <w:sz w:val="24"/>
-          <w:szCs w:val="24"/>
-          <w:lang w:val="es-PE" w:eastAsia="es-ES"/>
-        </w:rPr>
-      </w:pPr>
-    </w:p>
-    <w:p>
-      <w:pPr>
-        <w:spacing w:after="0" w:line="240" w:lineRule="auto"/>
-        <w:rPr>
-          <w:rFonts w:ascii="Times New Roman" w:eastAsia="Times New Roman" w:hAnsi="Times New Roman" w:cs="Times New Roman"/>
-          <w:sz w:val="24"/>
-          <w:szCs w:val="24"/>
+        <w:pStyle w:val="Prrafodelista"/>
+        <w:spacing w:after="0" w:line="240" w:lineRule="auto"/>
+        <w:rPr>
+          <w:rFonts w:ascii="Times New Roman" w:eastAsia="Times New Roman" w:hAnsi="Times New Roman" w:cs="Times New Roman"/>
+          <w:sz w:val="24"/>
+          <w:szCs w:val="24"/>
+          <w:lang w:val="es-PE" w:eastAsia="es-ES"/>
+        </w:rPr>
+      </w:pPr>
+    </w:p>
+    <w:p>
+      <w:pPr>
+        <w:spacing w:after="0" w:line="240" w:lineRule="auto"/>
+        <w:rPr>
+          <w:rFonts w:ascii="Times New Roman" w:eastAsia="Times New Roman" w:hAnsi="Times New Roman" w:cs="Times New Roman"/>
+          <w:b/>
+          <w:sz w:val="24"/>
+          <w:szCs w:val="24"/>
+          <w:u w:val="single"/>
+          <w:lang w:val="es-PE" w:eastAsia="es-ES"/>
+        </w:rPr>
+      </w:pPr>
+      <w:r>
+        <w:rPr>
+          <w:rFonts w:ascii="Times New Roman" w:eastAsia="Times New Roman" w:hAnsi="Times New Roman" w:cs="Times New Roman"/>
+          <w:b/>
+          <w:sz w:val="24"/>
+          <w:szCs w:val="24"/>
+          <w:lang w:val="es-PE" w:eastAsia="es-ES"/>
+        </w:rPr>
+        <w:t xml:space="preserve">Prueba del proyecto </w:t>
+      </w:r>
+    </w:p>
+    <w:p>
+      <w:pPr>
+        <w:spacing w:after="0" w:line="240" w:lineRule="auto"/>
+        <w:rPr>
+          <w:rFonts w:ascii="Times New Roman" w:eastAsia="Times New Roman" w:hAnsi="Times New Roman" w:cs="Times New Roman"/>
+          <w:sz w:val="24"/>
+          <w:szCs w:val="24"/>
+          <w:lang w:val="es-PE" w:eastAsia="es-ES"/>
+        </w:rPr>
+      </w:pPr>
+    </w:p>
+    <w:p>
+      <w:pPr>
+        <w:spacing w:after="0" w:line="240" w:lineRule="auto"/>
+        <w:rPr>
+          <w:rFonts w:ascii="Times New Roman" w:eastAsia="Times New Roman" w:hAnsi="Times New Roman" w:cs="Times New Roman"/>
+          <w:b/>
+          <w:sz w:val="24"/>
+          <w:szCs w:val="24"/>
+          <w:lang w:val="es-PE" w:eastAsia="es-ES"/>
+        </w:rPr>
+      </w:pPr>
+      <w:r>
+        <w:rPr>
+          <w:rFonts w:ascii="Times New Roman" w:eastAsia="Times New Roman" w:hAnsi="Times New Roman" w:cs="Times New Roman"/>
+          <w:b/>
+          <w:sz w:val="24"/>
+          <w:szCs w:val="24"/>
+          <w:lang w:val="es-PE" w:eastAsia="es-ES"/>
+        </w:rPr>
+        <w:t xml:space="preserve">Página principal del proyecto </w:t>
+      </w:r>
+    </w:p>
+    <w:p>
+      <w:pPr>
+        <w:spacing w:after="0" w:line="240" w:lineRule="auto"/>
+        <w:rPr>
+          <w:rFonts w:ascii="Times New Roman" w:eastAsia="Times New Roman" w:hAnsi="Times New Roman" w:cs="Times New Roman"/>
+          <w:sz w:val="24"/>
+          <w:szCs w:val="24"/>
+          <w:lang w:val="es-PE" w:eastAsia="es-ES"/>
+        </w:rPr>
+      </w:pPr>
+      <w:r>
+        <w:rPr>
+          <w:rFonts w:ascii="Times New Roman" w:eastAsia="Times New Roman" w:hAnsi="Times New Roman" w:cs="Times New Roman"/>
+          <w:noProof/>
+          <w:sz w:val="24"/>
+          <w:szCs w:val="24"/>
+          <w:lang w:val="es-PE" w:eastAsia="es-PE"/>
+        </w:rPr>
+        <w:drawing>
+          <wp:inline distT="0" distB="0" distL="0" distR="0">
+            <wp:extent cx="5400675" cy="1918556"/>
+            <wp:effectExtent l="0" t="0" r="0" b="5715"/>
+            <wp:docPr id="3" name="Imagen 3" descr="C:\Users\DAVID\Desktop\Capterreura.JPG"/>
+            <wp:cNvGraphicFramePr>
+              <a:graphicFrameLocks xmlns:a="http://schemas.openxmlformats.org/drawingml/2006/main" noChangeAspect="1"/>
+            </wp:cNvGraphicFramePr>
+            <a:graphic xmlns:a="http://schemas.openxmlformats.org/drawingml/2006/main">
+              <a:graphicData uri="http://schemas.openxmlformats.org/drawingml/2006/picture">
+                <pic:pic xmlns:pic="http://schemas.openxmlformats.org/drawingml/2006/picture">
+                  <pic:nvPicPr>
+                    <pic:cNvPr id="0" name="Picture 1" descr="C:\Users\DAVID\Desktop\Capterreura.JPG"/>
+                    <pic:cNvPicPr>
+                      <a:picLocks noChangeAspect="1" noChangeArrowheads="1"/>
+                    </pic:cNvPicPr>
+                  </pic:nvPicPr>
+                  <pic:blipFill>
+                    <a:blip r:embed="rId10" cstate="print">
+                      <a:extLst>
+                        <a:ext uri="{28A0092B-C50C-407E-A947-70E740481C1C}">
+                          <a14:useLocalDpi xmlns:a14="http://schemas.microsoft.com/office/drawing/2010/main" val="0"/>
+                        </a:ext>
+                      </a:extLst>
+                    </a:blip>
+                    <a:srcRect/>
+                    <a:stretch>
+                      <a:fillRect/>
+                    </a:stretch>
+                  </pic:blipFill>
+                  <pic:spPr bwMode="auto">
+                    <a:xfrm>
+                      <a:off x="0" y="0"/>
+                      <a:ext cx="5400675" cy="1918556"/>
+                    </a:xfrm>
+                    <a:prstGeom prst="rect">
+                      <a:avLst/>
+                    </a:prstGeom>
+                    <a:noFill/>
+                    <a:ln>
+                      <a:noFill/>
+                    </a:ln>
+                  </pic:spPr>
+                </pic:pic>
+              </a:graphicData>
+            </a:graphic>
+          </wp:inline>
+        </w:drawing>
+      </w:r>
+    </w:p>
+    <w:p>
+      <w:pPr>
+        <w:spacing w:after="0" w:line="240" w:lineRule="auto"/>
+        <w:rPr>
+          <w:rFonts w:ascii="Times New Roman" w:eastAsia="Times New Roman" w:hAnsi="Times New Roman" w:cs="Times New Roman"/>
+          <w:sz w:val="24"/>
+          <w:szCs w:val="24"/>
+          <w:lang w:val="es-PE" w:eastAsia="es-ES"/>
+        </w:rPr>
+      </w:pPr>
+    </w:p>
+    <w:p>
+      <w:pPr>
+        <w:spacing w:after="0" w:line="240" w:lineRule="auto"/>
+        <w:rPr>
+          <w:rFonts w:ascii="Times New Roman" w:eastAsia="Times New Roman" w:hAnsi="Times New Roman" w:cs="Times New Roman"/>
+          <w:sz w:val="24"/>
+          <w:szCs w:val="24"/>
+          <w:lang w:val="es-PE" w:eastAsia="es-ES"/>
+        </w:rPr>
+      </w:pPr>
+    </w:p>
+    <w:p>
+      <w:pPr>
+        <w:spacing w:after="0" w:line="240" w:lineRule="auto"/>
+        <w:rPr>
+          <w:rFonts w:ascii="Times New Roman" w:eastAsia="Times New Roman" w:hAnsi="Times New Roman" w:cs="Times New Roman"/>
+          <w:sz w:val="24"/>
+          <w:szCs w:val="24"/>
+          <w:lang w:val="es-PE" w:eastAsia="es-ES"/>
+        </w:rPr>
+      </w:pPr>
+    </w:p>
+    <w:p>
+      <w:pPr>
+        <w:spacing w:after="0" w:line="240" w:lineRule="auto"/>
+        <w:rPr>
+          <w:rFonts w:ascii="Times New Roman" w:eastAsia="Times New Roman" w:hAnsi="Times New Roman" w:cs="Times New Roman"/>
+          <w:sz w:val="24"/>
+          <w:szCs w:val="24"/>
+          <w:lang w:val="es-PE" w:eastAsia="es-ES"/>
+        </w:rPr>
+      </w:pPr>
+    </w:p>
+    <w:p>
+      <w:pPr>
+        <w:spacing w:after="0" w:line="240" w:lineRule="auto"/>
+        <w:rPr>
+          <w:rFonts w:ascii="Times New Roman" w:eastAsia="Times New Roman" w:hAnsi="Times New Roman" w:cs="Times New Roman"/>
+          <w:sz w:val="24"/>
+          <w:szCs w:val="24"/>
+          <w:lang w:val="es-PE" w:eastAsia="es-ES"/>
+        </w:rPr>
+      </w:pPr>
+    </w:p>
+    <w:p>
+      <w:pPr>
+        <w:spacing w:after="0" w:line="240" w:lineRule="auto"/>
+        <w:rPr>
+          <w:rFonts w:ascii="Times New Roman" w:eastAsia="Times New Roman" w:hAnsi="Times New Roman" w:cs="Times New Roman"/>
+          <w:sz w:val="24"/>
+          <w:szCs w:val="24"/>
+          <w:lang w:val="es-PE" w:eastAsia="es-ES"/>
+        </w:rPr>
+      </w:pPr>
+    </w:p>
+    <w:p>
+      <w:pPr>
+        <w:spacing w:after="0" w:line="240" w:lineRule="auto"/>
+        <w:rPr>
+          <w:rFonts w:ascii="Times New Roman" w:eastAsia="Times New Roman" w:hAnsi="Times New Roman" w:cs="Times New Roman"/>
+          <w:b/>
+          <w:sz w:val="24"/>
+          <w:szCs w:val="24"/>
+          <w:lang w:val="es-PE" w:eastAsia="es-ES"/>
+        </w:rPr>
+      </w:pPr>
+      <w:r>
+        <w:rPr>
+          <w:rFonts w:ascii="Times New Roman" w:eastAsia="Times New Roman" w:hAnsi="Times New Roman" w:cs="Times New Roman"/>
+          <w:b/>
+          <w:sz w:val="24"/>
+          <w:szCs w:val="24"/>
+          <w:lang w:val="es-PE" w:eastAsia="es-ES"/>
+        </w:rPr>
+        <w:lastRenderedPageBreak/>
+        <w:t xml:space="preserve">Formulario </w:t>
+      </w:r>
+      <w:r>
+        <w:rPr>
+          <w:rFonts w:ascii="Times New Roman" w:eastAsia="Times New Roman" w:hAnsi="Times New Roman" w:cs="Times New Roman"/>
+          <w:b/>
+          <w:sz w:val="24"/>
+          <w:szCs w:val="24"/>
+          <w:lang w:val="es-PE" w:eastAsia="es-ES"/>
+        </w:rPr>
+        <w:t xml:space="preserve">del test de la muerte </w:t>
+      </w:r>
+    </w:p>
+    <w:p>
+      <w:pPr>
+        <w:spacing w:after="0" w:line="240" w:lineRule="auto"/>
+        <w:rPr>
+          <w:rFonts w:ascii="Times New Roman" w:eastAsia="Times New Roman" w:hAnsi="Times New Roman" w:cs="Times New Roman"/>
+          <w:sz w:val="24"/>
+          <w:szCs w:val="24"/>
+          <w:lang w:val="es-PE" w:eastAsia="es-ES"/>
+        </w:rPr>
+      </w:pPr>
+    </w:p>
+    <w:p>
+      <w:pPr>
+        <w:spacing w:after="0" w:line="240" w:lineRule="auto"/>
+        <w:rPr>
+          <w:rFonts w:ascii="Times New Roman" w:eastAsia="Times New Roman" w:hAnsi="Times New Roman" w:cs="Times New Roman"/>
+          <w:sz w:val="24"/>
+          <w:szCs w:val="24"/>
+          <w:lang w:val="es-PE" w:eastAsia="es-ES"/>
+        </w:rPr>
+      </w:pPr>
+      <w:r>
+        <w:rPr>
+          <w:rFonts w:ascii="Times New Roman" w:eastAsia="Times New Roman" w:hAnsi="Times New Roman" w:cs="Times New Roman"/>
+          <w:noProof/>
+          <w:sz w:val="24"/>
+          <w:szCs w:val="24"/>
+          <w:lang w:val="es-PE" w:eastAsia="es-PE"/>
+        </w:rPr>
+        <w:drawing>
+          <wp:inline distT="0" distB="0" distL="0" distR="0">
+            <wp:extent cx="5400675" cy="2536521"/>
+            <wp:effectExtent l="0" t="0" r="0" b="0"/>
+            <wp:docPr id="7" name="Imagen 7" descr="C:\Users\DAVID\Desktop\Captura.JPG"/>
+            <wp:cNvGraphicFramePr>
+              <a:graphicFrameLocks xmlns:a="http://schemas.openxmlformats.org/drawingml/2006/main" noChangeAspect="1"/>
+            </wp:cNvGraphicFramePr>
+            <a:graphic xmlns:a="http://schemas.openxmlformats.org/drawingml/2006/main">
+              <a:graphicData uri="http://schemas.openxmlformats.org/drawingml/2006/picture">
+                <pic:pic xmlns:pic="http://schemas.openxmlformats.org/drawingml/2006/picture">
+                  <pic:nvPicPr>
+                    <pic:cNvPr id="0" name="Picture 4" descr="C:\Users\DAVID\Desktop\Captura.JPG"/>
+                    <pic:cNvPicPr>
+                      <a:picLocks noChangeAspect="1" noChangeArrowheads="1"/>
+                    </pic:cNvPicPr>
+                  </pic:nvPicPr>
+                  <pic:blipFill>
+                    <a:blip r:embed="rId11">
+                      <a:extLst>
+                        <a:ext uri="{28A0092B-C50C-407E-A947-70E740481C1C}">
+                          <a14:useLocalDpi xmlns:a14="http://schemas.microsoft.com/office/drawing/2010/main" val="0"/>
+                        </a:ext>
+                      </a:extLst>
+                    </a:blip>
+                    <a:srcRect/>
+                    <a:stretch>
+                      <a:fillRect/>
+                    </a:stretch>
+                  </pic:blipFill>
+                  <pic:spPr bwMode="auto">
+                    <a:xfrm>
+                      <a:off x="0" y="0"/>
+                      <a:ext cx="5400675" cy="2536521"/>
+                    </a:xfrm>
+                    <a:prstGeom prst="rect">
+                      <a:avLst/>
+                    </a:prstGeom>
+                    <a:noFill/>
+                    <a:ln>
+                      <a:noFill/>
+                    </a:ln>
+                  </pic:spPr>
+                </pic:pic>
+              </a:graphicData>
+            </a:graphic>
+          </wp:inline>
+        </w:drawing>
+      </w:r>
+    </w:p>
+    <w:p>
+      <w:pPr>
+        <w:spacing w:after="0" w:line="240" w:lineRule="auto"/>
+        <w:rPr>
+          <w:rFonts w:ascii="Times New Roman" w:eastAsia="Times New Roman" w:hAnsi="Times New Roman" w:cs="Times New Roman"/>
+          <w:sz w:val="24"/>
+          <w:szCs w:val="24"/>
+          <w:lang w:val="es-PE" w:eastAsia="es-ES"/>
+        </w:rPr>
+      </w:pPr>
+    </w:p>
+    <w:p>
+      <w:pPr>
+        <w:spacing w:after="0" w:line="240" w:lineRule="auto"/>
+        <w:rPr>
+          <w:rFonts w:ascii="Times New Roman" w:eastAsia="Times New Roman" w:hAnsi="Times New Roman" w:cs="Times New Roman"/>
+          <w:sz w:val="24"/>
+          <w:szCs w:val="24"/>
+          <w:lang w:val="es-PE" w:eastAsia="es-ES"/>
+        </w:rPr>
+      </w:pPr>
+    </w:p>
+    <w:p>
+      <w:pPr>
+        <w:spacing w:after="0" w:line="240" w:lineRule="auto"/>
+        <w:rPr>
+          <w:rFonts w:ascii="Times New Roman" w:eastAsia="Times New Roman" w:hAnsi="Times New Roman" w:cs="Times New Roman"/>
+          <w:sz w:val="24"/>
+          <w:szCs w:val="24"/>
+          <w:u w:val="single"/>
           <w:lang w:val="es-PE" w:eastAsia="es-ES"/>
         </w:rPr>
       </w:pPr>
@@ -1786,6 +2107,9 @@
         <w:jc w:val="center"/>
         <w:rPr>
           <w:rFonts w:ascii="Times New Roman" w:eastAsia="Times New Roman" w:hAnsi="Times New Roman" w:cs="Times New Roman"/>
+          <w:b/>
+          <w:bCs/>
+          <w:color w:val="000000"/>
           <w:sz w:val="24"/>
           <w:szCs w:val="24"/>
           <w:lang w:eastAsia="es-ES"/>
@@ -1807,6 +2131,18 @@
     <w:p>
       <w:pPr>
         <w:spacing w:after="0" w:line="240" w:lineRule="auto"/>
+        <w:jc w:val="center"/>
+        <w:rPr>
+          <w:rFonts w:ascii="Times New Roman" w:eastAsia="Times New Roman" w:hAnsi="Times New Roman" w:cs="Times New Roman"/>
+          <w:sz w:val="24"/>
+          <w:szCs w:val="24"/>
+          <w:lang w:eastAsia="es-ES"/>
+        </w:rPr>
+      </w:pPr>
+    </w:p>
+    <w:p>
+      <w:pPr>
+        <w:spacing w:after="0" w:line="240" w:lineRule="auto"/>
         <w:jc w:val="both"/>
         <w:rPr>
           <w:rFonts w:ascii="Times New Roman" w:eastAsia="Times New Roman" w:hAnsi="Times New Roman" w:cs="Times New Roman"/>
@@ -1824,58 +2160,314 @@
           <w:szCs w:val="24"/>
           <w:lang w:eastAsia="es-ES"/>
         </w:rPr>
+        <w:t>Los resultados que se espera obtener con este proyecto es brinda</w:t>
+      </w:r>
+      <w:r>
+        <w:rPr>
+          <w:rFonts w:ascii="Times New Roman" w:eastAsia="Times New Roman" w:hAnsi="Times New Roman" w:cs="Times New Roman"/>
+          <w:color w:val="000000"/>
+          <w:sz w:val="24"/>
+          <w:szCs w:val="24"/>
+          <w:lang w:eastAsia="es-ES"/>
+        </w:rPr>
+        <w:t xml:space="preserve">r un entretenimiento al usuario </w:t>
+      </w:r>
+      <w:r>
+        <w:rPr>
+          <w:rFonts w:ascii="Times New Roman" w:eastAsia="Times New Roman" w:hAnsi="Times New Roman" w:cs="Times New Roman"/>
+          <w:color w:val="000000"/>
+          <w:sz w:val="24"/>
+          <w:szCs w:val="24"/>
+          <w:lang w:eastAsia="es-ES"/>
+        </w:rPr>
+        <w:t>y sobre todo compartir el resultado</w:t>
+      </w:r>
+      <w:r>
+        <w:rPr>
+          <w:rFonts w:ascii="Times New Roman" w:eastAsia="Times New Roman" w:hAnsi="Times New Roman" w:cs="Times New Roman"/>
+          <w:color w:val="000000"/>
+          <w:sz w:val="24"/>
+          <w:szCs w:val="24"/>
+          <w:lang w:eastAsia="es-ES"/>
+        </w:rPr>
+        <w:t xml:space="preserve"> del “test de la muerte”</w:t>
+      </w:r>
+      <w:r>
+        <w:rPr>
+          <w:rFonts w:ascii="Times New Roman" w:eastAsia="Times New Roman" w:hAnsi="Times New Roman" w:cs="Times New Roman"/>
+          <w:color w:val="000000"/>
+          <w:sz w:val="24"/>
+          <w:szCs w:val="24"/>
+          <w:lang w:eastAsia="es-ES"/>
+        </w:rPr>
+        <w:t xml:space="preserve"> con amigos de Facebook</w:t>
+      </w:r>
+      <w:r>
+        <w:rPr>
+          <w:rFonts w:ascii="Times New Roman" w:eastAsia="Times New Roman" w:hAnsi="Times New Roman" w:cs="Times New Roman"/>
+          <w:color w:val="000000"/>
+          <w:sz w:val="24"/>
+          <w:szCs w:val="24"/>
+          <w:lang w:eastAsia="es-ES"/>
+        </w:rPr>
+        <w:t xml:space="preserve"> para que también ellos puedan realizar el test.</w:t>
+      </w:r>
+    </w:p>
+    <w:p>
+      <w:pPr>
+        <w:spacing w:after="0" w:line="240" w:lineRule="auto"/>
+        <w:jc w:val="both"/>
+        <w:rPr>
+          <w:rFonts w:ascii="Times New Roman" w:eastAsia="Times New Roman" w:hAnsi="Times New Roman" w:cs="Times New Roman"/>
+          <w:color w:val="000000"/>
+          <w:sz w:val="24"/>
+          <w:szCs w:val="24"/>
+          <w:lang w:eastAsia="es-ES"/>
+        </w:rPr>
+      </w:pPr>
+    </w:p>
+    <w:p>
+      <w:pPr>
+        <w:spacing w:after="0" w:line="240" w:lineRule="auto"/>
+        <w:jc w:val="both"/>
+        <w:rPr>
+          <w:rFonts w:ascii="Times New Roman" w:eastAsia="Times New Roman" w:hAnsi="Times New Roman" w:cs="Times New Roman"/>
+          <w:b/>
+          <w:color w:val="000000"/>
+          <w:sz w:val="24"/>
+          <w:szCs w:val="24"/>
+          <w:u w:val="single"/>
+          <w:lang w:eastAsia="es-ES"/>
+        </w:rPr>
+      </w:pPr>
+      <w:r>
+        <w:rPr>
+          <w:rFonts w:ascii="Times New Roman" w:eastAsia="Times New Roman" w:hAnsi="Times New Roman" w:cs="Times New Roman"/>
+          <w:b/>
+          <w:color w:val="000000"/>
+          <w:sz w:val="24"/>
+          <w:szCs w:val="24"/>
+          <w:lang w:eastAsia="es-ES"/>
+        </w:rPr>
+        <w:t>Resultado final del proyecto</w:t>
+      </w:r>
+    </w:p>
+    <w:p>
+      <w:pPr>
+        <w:spacing w:after="0" w:line="240" w:lineRule="auto"/>
+        <w:jc w:val="both"/>
+        <w:rPr>
+          <w:rFonts w:ascii="Times New Roman" w:eastAsia="Times New Roman" w:hAnsi="Times New Roman" w:cs="Times New Roman"/>
+          <w:noProof/>
+          <w:color w:val="000000"/>
+          <w:sz w:val="24"/>
+          <w:szCs w:val="24"/>
+          <w:lang w:eastAsia="es-ES"/>
+        </w:rPr>
+      </w:pPr>
+    </w:p>
+    <w:p>
+      <w:pPr>
+        <w:spacing w:after="0" w:line="240" w:lineRule="auto"/>
+        <w:jc w:val="both"/>
+        <w:rPr>
+          <w:rFonts w:ascii="Times New Roman" w:eastAsia="Times New Roman" w:hAnsi="Times New Roman" w:cs="Times New Roman"/>
+          <w:color w:val="000000"/>
+          <w:sz w:val="24"/>
+          <w:szCs w:val="24"/>
+          <w:lang w:eastAsia="es-ES"/>
+        </w:rPr>
+      </w:pPr>
+      <w:r>
+        <w:rPr>
+          <w:rFonts w:ascii="Times New Roman" w:eastAsia="Times New Roman" w:hAnsi="Times New Roman" w:cs="Times New Roman"/>
+          <w:noProof/>
+          <w:color w:val="000000"/>
+          <w:sz w:val="24"/>
+          <w:szCs w:val="24"/>
+          <w:lang w:val="es-PE" w:eastAsia="es-PE"/>
+        </w:rPr>
+        <w:drawing>
+          <wp:inline distT="0" distB="0" distL="0" distR="0">
+            <wp:extent cx="5400675" cy="2816210"/>
+            <wp:effectExtent l="0" t="0" r="0" b="3810"/>
+            <wp:docPr id="6" name="Imagen 6" descr="C:\Users\DAVID\Desktop\Captura.JPG"/>
+            <wp:cNvGraphicFramePr>
+              <a:graphicFrameLocks xmlns:a="http://schemas.openxmlformats.org/drawingml/2006/main" noChangeAspect="1"/>
+            </wp:cNvGraphicFramePr>
+            <a:graphic xmlns:a="http://schemas.openxmlformats.org/drawingml/2006/main">
+              <a:graphicData uri="http://schemas.openxmlformats.org/drawingml/2006/picture">
+                <pic:pic xmlns:pic="http://schemas.openxmlformats.org/drawingml/2006/picture">
+                  <pic:nvPicPr>
+                    <pic:cNvPr id="0" name="Picture 3" descr="C:\Users\DAVID\Desktop\Captura.JPG"/>
+                    <pic:cNvPicPr>
+                      <a:picLocks noChangeAspect="1" noChangeArrowheads="1"/>
+                    </pic:cNvPicPr>
+                  </pic:nvPicPr>
+                  <pic:blipFill>
+                    <a:blip r:embed="rId12">
+                      <a:extLst>
+                        <a:ext uri="{28A0092B-C50C-407E-A947-70E740481C1C}">
+                          <a14:useLocalDpi xmlns:a14="http://schemas.microsoft.com/office/drawing/2010/main" val="0"/>
+                        </a:ext>
+                      </a:extLst>
+                    </a:blip>
+                    <a:srcRect/>
+                    <a:stretch>
+                      <a:fillRect/>
+                    </a:stretch>
+                  </pic:blipFill>
+                  <pic:spPr bwMode="auto">
+                    <a:xfrm>
+                      <a:off x="0" y="0"/>
+                      <a:ext cx="5400675" cy="2816210"/>
+                    </a:xfrm>
+                    <a:prstGeom prst="rect">
+                      <a:avLst/>
+                    </a:prstGeom>
+                    <a:noFill/>
+                    <a:ln>
+                      <a:noFill/>
+                    </a:ln>
+                  </pic:spPr>
+                </pic:pic>
+              </a:graphicData>
+            </a:graphic>
+          </wp:inline>
+        </w:drawing>
+      </w:r>
+    </w:p>
+    <w:p>
+      <w:pPr>
+        <w:spacing w:after="0" w:line="240" w:lineRule="auto"/>
+        <w:jc w:val="both"/>
+        <w:rPr>
+          <w:rFonts w:ascii="Times New Roman" w:eastAsia="Times New Roman" w:hAnsi="Times New Roman" w:cs="Times New Roman"/>
+          <w:color w:val="000000"/>
+          <w:sz w:val="24"/>
+          <w:szCs w:val="24"/>
+          <w:lang w:eastAsia="es-ES"/>
+        </w:rPr>
+      </w:pPr>
+    </w:p>
+    <w:p>
+      <w:pPr>
+        <w:spacing w:after="0" w:line="240" w:lineRule="auto"/>
+        <w:jc w:val="both"/>
+        <w:rPr>
+          <w:rFonts w:ascii="Times New Roman" w:eastAsia="Times New Roman" w:hAnsi="Times New Roman" w:cs="Times New Roman"/>
+          <w:color w:val="000000"/>
+          <w:sz w:val="24"/>
+          <w:szCs w:val="24"/>
+          <w:lang w:eastAsia="es-ES"/>
+        </w:rPr>
+      </w:pPr>
+    </w:p>
+    <w:p>
+      <w:pPr>
+        <w:spacing w:after="0" w:line="240" w:lineRule="auto"/>
+        <w:jc w:val="both"/>
+        <w:rPr>
+          <w:rFonts w:ascii="Times New Roman" w:eastAsia="Times New Roman" w:hAnsi="Times New Roman" w:cs="Times New Roman"/>
+          <w:color w:val="000000"/>
+          <w:sz w:val="24"/>
+          <w:szCs w:val="24"/>
+          <w:lang w:eastAsia="es-ES"/>
+        </w:rPr>
+      </w:pPr>
+    </w:p>
+    <w:p>
+      <w:pPr>
+        <w:spacing w:after="0" w:line="240" w:lineRule="auto"/>
+        <w:jc w:val="both"/>
+        <w:rPr>
+          <w:rFonts w:ascii="Times New Roman" w:eastAsia="Times New Roman" w:hAnsi="Times New Roman" w:cs="Times New Roman"/>
+          <w:color w:val="000000"/>
+          <w:sz w:val="24"/>
+          <w:szCs w:val="24"/>
+          <w:lang w:eastAsia="es-ES"/>
+        </w:rPr>
+      </w:pPr>
+      <w:r>
+        <w:rPr>
+          <w:rFonts w:ascii="Times New Roman" w:eastAsia="Times New Roman" w:hAnsi="Times New Roman" w:cs="Times New Roman"/>
+          <w:color w:val="000000"/>
+          <w:sz w:val="24"/>
+          <w:szCs w:val="24"/>
+          <w:lang w:eastAsia="es-ES"/>
+        </w:rPr>
+        <w:t xml:space="preserve"> </w:t>
+      </w:r>
+    </w:p>
+    <w:p>
+      <w:pPr>
+        <w:spacing w:after="0" w:line="240" w:lineRule="auto"/>
+        <w:jc w:val="center"/>
+        <w:rPr>
+          <w:rFonts w:ascii="Times New Roman" w:eastAsia="Times New Roman" w:hAnsi="Times New Roman" w:cs="Times New Roman"/>
+          <w:color w:val="000000"/>
+          <w:sz w:val="24"/>
+          <w:szCs w:val="24"/>
+          <w:lang w:eastAsia="es-ES"/>
+        </w:rPr>
+      </w:pPr>
+      <w:r>
+        <w:rPr>
+          <w:rFonts w:ascii="Times New Roman" w:eastAsia="Times New Roman" w:hAnsi="Times New Roman" w:cs="Times New Roman"/>
+          <w:b/>
+          <w:bCs/>
+          <w:color w:val="000000"/>
+          <w:sz w:val="24"/>
+          <w:szCs w:val="24"/>
+          <w:lang w:eastAsia="es-ES"/>
+        </w:rPr>
+        <w:t>Conclusiones</w:t>
+      </w:r>
+    </w:p>
+    <w:p>
+      <w:pPr>
+        <w:spacing w:after="0" w:line="240" w:lineRule="auto"/>
+        <w:jc w:val="both"/>
+        <w:rPr>
+          <w:rFonts w:ascii="Times New Roman" w:eastAsia="Times New Roman" w:hAnsi="Times New Roman" w:cs="Times New Roman"/>
+          <w:sz w:val="24"/>
+          <w:szCs w:val="24"/>
+          <w:lang w:eastAsia="es-ES"/>
+        </w:rPr>
+      </w:pPr>
+    </w:p>
+    <w:p>
+      <w:pPr>
+        <w:spacing w:after="0" w:line="240" w:lineRule="auto"/>
+        <w:jc w:val="both"/>
+        <w:rPr>
+          <w:rFonts w:ascii="Times New Roman" w:eastAsia="Times New Roman" w:hAnsi="Times New Roman" w:cs="Times New Roman"/>
+          <w:color w:val="000000"/>
+          <w:sz w:val="24"/>
+          <w:szCs w:val="24"/>
+          <w:lang w:eastAsia="es-ES"/>
+        </w:rPr>
+      </w:pPr>
+      <w:r>
+        <w:rPr>
+          <w:rFonts w:ascii="Times New Roman" w:eastAsia="Times New Roman" w:hAnsi="Times New Roman" w:cs="Times New Roman"/>
+          <w:color w:val="000000"/>
+          <w:sz w:val="24"/>
+          <w:szCs w:val="24"/>
+          <w:lang w:eastAsia="es-ES"/>
+        </w:rPr>
         <w:lastRenderedPageBreak/>
-        <w:t>Los resultados que se espera obtener con este proyecto es brinda</w:t>
-      </w:r>
-      <w:r>
-        <w:rPr>
-          <w:rFonts w:ascii="Times New Roman" w:eastAsia="Times New Roman" w:hAnsi="Times New Roman" w:cs="Times New Roman"/>
-          <w:color w:val="000000"/>
-          <w:sz w:val="24"/>
-          <w:szCs w:val="24"/>
-          <w:lang w:eastAsia="es-ES"/>
-        </w:rPr>
-        <w:t xml:space="preserve">r un entretenimiento al usuario </w:t>
-      </w:r>
-      <w:r>
-        <w:rPr>
-          <w:rFonts w:ascii="Times New Roman" w:eastAsia="Times New Roman" w:hAnsi="Times New Roman" w:cs="Times New Roman"/>
-          <w:color w:val="000000"/>
-          <w:sz w:val="24"/>
-          <w:szCs w:val="24"/>
-          <w:lang w:eastAsia="es-ES"/>
-        </w:rPr>
-        <w:t>y sobre todo compartir el resultado</w:t>
-      </w:r>
-      <w:r>
-        <w:rPr>
-          <w:rFonts w:ascii="Times New Roman" w:eastAsia="Times New Roman" w:hAnsi="Times New Roman" w:cs="Times New Roman"/>
-          <w:color w:val="000000"/>
-          <w:sz w:val="24"/>
-          <w:szCs w:val="24"/>
-          <w:lang w:eastAsia="es-ES"/>
-        </w:rPr>
-        <w:t xml:space="preserve"> del “test de la muerte”</w:t>
-      </w:r>
-      <w:r>
-        <w:rPr>
-          <w:rFonts w:ascii="Times New Roman" w:eastAsia="Times New Roman" w:hAnsi="Times New Roman" w:cs="Times New Roman"/>
-          <w:color w:val="000000"/>
-          <w:sz w:val="24"/>
-          <w:szCs w:val="24"/>
-          <w:lang w:eastAsia="es-ES"/>
-        </w:rPr>
-        <w:t xml:space="preserve"> con amigos de Facebook</w:t>
-      </w:r>
-      <w:r>
-        <w:rPr>
-          <w:rFonts w:ascii="Times New Roman" w:eastAsia="Times New Roman" w:hAnsi="Times New Roman" w:cs="Times New Roman"/>
-          <w:color w:val="000000"/>
-          <w:sz w:val="24"/>
-          <w:szCs w:val="24"/>
-          <w:lang w:eastAsia="es-ES"/>
-        </w:rPr>
-        <w:t xml:space="preserve"> para que también ellos puedan realizar el test.</w:t>
+        <w:t xml:space="preserve">Actualmente el internet sea convertido en medio de comunicación y entretenimiento de muchos usuarios que interactúa con dicha tecnología, a razón de ello se desarrolló una aplicación web que sirva como medio de entretenimiento para </w:t>
+      </w:r>
+      <w:r>
+        <w:rPr>
+          <w:rFonts w:ascii="Times New Roman" w:eastAsia="Times New Roman" w:hAnsi="Times New Roman" w:cs="Times New Roman"/>
+          <w:color w:val="000000"/>
+          <w:sz w:val="24"/>
+          <w:szCs w:val="24"/>
+          <w:lang w:eastAsia="es-ES"/>
+        </w:rPr>
+        <w:t>todos los usuarios que quieran disfrutar de nuestro proyecto titulado “test de la muerte”.</w:t>
       </w:r>
     </w:p>
     <w:p>
@@ -1890,41 +2482,6 @@
           <w:lang w:eastAsia="es-ES"/>
         </w:rPr>
       </w:pPr>
-      <w:r>
-        <w:rPr>
-          <w:rFonts w:ascii="Times New Roman" w:eastAsia="Times New Roman" w:hAnsi="Times New Roman" w:cs="Times New Roman"/>
-          <w:color w:val="000000"/>
-          <w:sz w:val="24"/>
-          <w:szCs w:val="24"/>
-          <w:lang w:eastAsia="es-ES"/>
-        </w:rPr>
-        <w:t xml:space="preserve"> </w:t>
-      </w:r>
-    </w:p>
-    <w:p>
-      <w:pPr>
-        <w:spacing w:after="0" w:line="240" w:lineRule="auto"/>
-        <w:jc w:val="center"/>
-        <w:rPr>
-          <w:rFonts w:ascii="Times New Roman" w:eastAsia="Times New Roman" w:hAnsi="Times New Roman" w:cs="Times New Roman"/>
-          <w:color w:val="000000"/>
-          <w:sz w:val="24"/>
-          <w:szCs w:val="24"/>
-          <w:lang w:eastAsia="es-ES"/>
-        </w:rPr>
-      </w:pPr>
-      <w:r>
-        <w:rPr>
-          <w:rFonts w:ascii="Times New Roman" w:eastAsia="Times New Roman" w:hAnsi="Times New Roman" w:cs="Times New Roman"/>
-          <w:b/>
-          <w:bCs/>
-          <w:color w:val="000000"/>
-          <w:sz w:val="24"/>
-          <w:szCs w:val="24"/>
-          <w:lang w:eastAsia="es-ES"/>
-        </w:rPr>
-        <w:t>Conclusiones</w:t>
-      </w:r>
     </w:p>
     <w:p>
       <w:pPr>
@@ -1932,11 +2489,22 @@
         <w:jc w:val="both"/>
         <w:rPr>
           <w:rFonts w:ascii="Times New Roman" w:eastAsia="Times New Roman" w:hAnsi="Times New Roman" w:cs="Times New Roman"/>
-          <w:sz w:val="24"/>
-          <w:szCs w:val="24"/>
-          <w:lang w:eastAsia="es-ES"/>
-        </w:rPr>
-      </w:pPr>
+          <w:color w:val="000000"/>
+          <w:sz w:val="24"/>
+          <w:szCs w:val="24"/>
+          <w:lang w:eastAsia="es-ES"/>
+        </w:rPr>
+      </w:pPr>
+      <w:r>
+        <w:rPr>
+          <w:rFonts w:ascii="Times New Roman" w:eastAsia="Times New Roman" w:hAnsi="Times New Roman" w:cs="Times New Roman"/>
+          <w:color w:val="000000"/>
+          <w:sz w:val="24"/>
+          <w:szCs w:val="24"/>
+          <w:lang w:eastAsia="es-ES"/>
+        </w:rPr>
+        <w:t>No se llegó a concluir al 100 % con el propósito de nuestro proyecto, pero si tiene una funcionalidad muy entretenida.</w:t>
+      </w:r>
     </w:p>
     <w:p>
       <w:pPr>
@@ -1950,62 +2518,6 @@
           <w:lang w:eastAsia="es-ES"/>
         </w:rPr>
       </w:pPr>
-      <w:r>
-        <w:rPr>
-          <w:rFonts w:ascii="Times New Roman" w:eastAsia="Times New Roman" w:hAnsi="Times New Roman" w:cs="Times New Roman"/>
-          <w:color w:val="000000"/>
-          <w:sz w:val="24"/>
-          <w:szCs w:val="24"/>
-          <w:lang w:eastAsia="es-ES"/>
-        </w:rPr>
-        <w:t xml:space="preserve">Actualmente el internet sea convertido en medio de comunicación y entretenimiento de muchos usuarios que interactúa con dicha tecnología, a razón de ello se desarrolló una aplicación web que sirva como medio de entretenimiento para </w:t>
-      </w:r>
-      <w:r>
-        <w:rPr>
-          <w:rFonts w:ascii="Times New Roman" w:eastAsia="Times New Roman" w:hAnsi="Times New Roman" w:cs="Times New Roman"/>
-          <w:color w:val="000000"/>
-          <w:sz w:val="24"/>
-          <w:szCs w:val="24"/>
-          <w:lang w:eastAsia="es-ES"/>
-        </w:rPr>
-        <w:t>todos los usuarios que quieran disfrutar de nuestro proyecto titulado “test de la muerte”.</w:t>
-      </w:r>
-    </w:p>
-    <w:p>
-      <w:pPr>
-        <w:spacing w:after="0" w:line="240" w:lineRule="auto"/>
-        <w:jc w:val="both"/>
-        <w:rPr>
-          <w:rFonts w:ascii="Times New Roman" w:eastAsia="Times New Roman" w:hAnsi="Times New Roman" w:cs="Times New Roman"/>
-          <w:color w:val="000000"/>
-          <w:sz w:val="24"/>
-          <w:szCs w:val="24"/>
-          <w:lang w:eastAsia="es-ES"/>
-        </w:rPr>
-      </w:pPr>
-    </w:p>
-    <w:p>
-      <w:pPr>
-        <w:spacing w:after="0" w:line="240" w:lineRule="auto"/>
-        <w:jc w:val="both"/>
-        <w:rPr>
-          <w:rFonts w:ascii="Times New Roman" w:eastAsia="Times New Roman" w:hAnsi="Times New Roman" w:cs="Times New Roman"/>
-          <w:color w:val="000000"/>
-          <w:sz w:val="24"/>
-          <w:szCs w:val="24"/>
-          <w:lang w:eastAsia="es-ES"/>
-        </w:rPr>
-      </w:pPr>
-      <w:r>
-        <w:rPr>
-          <w:rFonts w:ascii="Times New Roman" w:eastAsia="Times New Roman" w:hAnsi="Times New Roman" w:cs="Times New Roman"/>
-          <w:color w:val="000000"/>
-          <w:sz w:val="24"/>
-          <w:szCs w:val="24"/>
-          <w:lang w:eastAsia="es-ES"/>
-        </w:rPr>
-        <w:t>No se llegó a concluir al 100 % con el propósito de nuestro proyecto, pero si tiene una funcionalidad muy entretenida.</w:t>
-      </w:r>
     </w:p>
     <w:p>
       <w:pPr>
@@ -2147,6 +2659,17 @@
     </w:p>
     <w:p>
       <w:pPr>
+        <w:spacing w:after="240" w:line="240" w:lineRule="auto"/>
+        <w:rPr>
+          <w:rFonts w:ascii="Times New Roman" w:eastAsia="Times New Roman" w:hAnsi="Times New Roman" w:cs="Times New Roman"/>
+          <w:sz w:val="24"/>
+          <w:szCs w:val="24"/>
+          <w:lang w:eastAsia="es-ES"/>
+        </w:rPr>
+      </w:pPr>
+    </w:p>
+    <w:p>
+      <w:pPr>
         <w:spacing w:after="0" w:line="240" w:lineRule="auto"/>
         <w:jc w:val="center"/>
         <w:rPr>
@@ -2221,7 +2744,7 @@
           <w:lang w:eastAsia="es-ES"/>
         </w:rPr>
       </w:pPr>
-      <w:hyperlink r:id="rId11" w:history="1">
+      <w:hyperlink r:id="rId13" w:history="1">
         <w:r>
           <w:rPr>
             <w:rStyle w:val="Hipervnculo"/>
@@ -2275,7 +2798,7 @@
           <w:lang w:eastAsia="es-ES"/>
         </w:rPr>
       </w:pPr>
-      <w:hyperlink r:id="rId12" w:history="1">
+      <w:hyperlink r:id="rId14" w:history="1">
         <w:r>
           <w:rPr>
             <w:rStyle w:val="Hipervnculo"/>
@@ -2329,7 +2852,7 @@
           <w:lang w:eastAsia="es-ES"/>
         </w:rPr>
       </w:pPr>
-      <w:hyperlink r:id="rId13" w:history="1">
+      <w:hyperlink r:id="rId15" w:history="1">
         <w:r>
           <w:rPr>
             <w:rStyle w:val="Hipervnculo"/>
@@ -2363,7 +2886,7 @@
           <w:lang w:eastAsia="es-ES"/>
         </w:rPr>
       </w:pPr>
-      <w:hyperlink r:id="rId14" w:history="1">
+      <w:hyperlink r:id="rId16" w:history="1">
         <w:r>
           <w:rPr>
             <w:rStyle w:val="Hipervnculo"/>
@@ -2397,7 +2920,7 @@
           <w:lang w:eastAsia="es-ES"/>
         </w:rPr>
       </w:pPr>
-      <w:hyperlink r:id="rId15" w:history="1">
+      <w:hyperlink r:id="rId17" w:history="1">
         <w:r>
           <w:rPr>
             <w:rStyle w:val="Hipervnculo"/>
@@ -2631,17 +3154,7 @@
                 <w:szCs w:val="20"/>
                 <w:lang w:eastAsia="es-ES"/>
               </w:rPr>
-              <w:t>Huaraca Alcarraz D</w:t>
-            </w:r>
-            <w:r>
-              <w:rPr>
-                <w:rFonts w:ascii="Times New Roman" w:eastAsia="Times New Roman" w:hAnsi="Times New Roman" w:cs="Times New Roman"/>
-                <w:i/>
-                <w:sz w:val="20"/>
-                <w:szCs w:val="20"/>
-                <w:lang w:eastAsia="es-ES"/>
-              </w:rPr>
-              <w:t>avid</w:t>
+              <w:t>Huaraca alcarraz david</w:t>
             </w:r>
           </w:p>
         </w:tc>
@@ -2664,7 +3177,7 @@
                 <w:lang w:eastAsia="es-ES"/>
               </w:rPr>
             </w:pPr>
-            <w:hyperlink r:id="rId16" w:history="1">
+            <w:hyperlink r:id="rId18" w:history="1">
               <w:r>
                 <w:rPr>
                   <w:rStyle w:val="Hipervnculo"/>
@@ -2773,22 +3286,10 @@
                 <w:szCs w:val="20"/>
                 <w:lang w:eastAsia="es-ES"/>
               </w:rPr>
-              <w:t>Quintana Quispe Y</w:t>
-            </w:r>
-            <w:r>
-              <w:rPr>
-                <w:rFonts w:ascii="Times New Roman" w:eastAsia="Times New Roman" w:hAnsi="Times New Roman" w:cs="Times New Roman"/>
-                <w:i/>
-                <w:sz w:val="20"/>
-                <w:szCs w:val="20"/>
-                <w:lang w:eastAsia="es-ES"/>
-              </w:rPr>
-              <w:t xml:space="preserve">olvi </w:t>
+              <w:t xml:space="preserve">Quintana Quispe yolvi </w:t>
             </w:r>
           </w:p>
         </w:tc>
-        <w:bookmarkStart w:id="0" w:name="_GoBack"/>
-        <w:bookmarkEnd w:id="0"/>
         <w:tc>
           <w:tcPr>
             <w:tcW w:w="2693" w:type="dxa"/>
@@ -2808,98 +3309,38 @@
                 <w:lang w:eastAsia="es-ES"/>
               </w:rPr>
             </w:pPr>
-            <w:r>
-              <w:rPr>
-                <w:rFonts w:ascii="Times New Roman" w:eastAsia="Times New Roman" w:hAnsi="Times New Roman" w:cs="Times New Roman"/>
-                <w:b/>
-                <w:bCs/>
-                <w:i/>
-                <w:iCs/>
-                <w:sz w:val="20"/>
-                <w:szCs w:val="20"/>
-                <w:lang w:eastAsia="es-ES"/>
-              </w:rPr>
-              <w:fldChar w:fldCharType="begin"/>
-            </w:r>
-            <w:r>
-              <w:rPr>
-                <w:rFonts w:ascii="Times New Roman" w:eastAsia="Times New Roman" w:hAnsi="Times New Roman" w:cs="Times New Roman"/>
-                <w:b/>
-                <w:bCs/>
-                <w:i/>
-                <w:iCs/>
-                <w:sz w:val="20"/>
-                <w:szCs w:val="20"/>
-                <w:lang w:eastAsia="es-ES"/>
-              </w:rPr>
-              <w:instrText xml:space="preserve"> HYPERLINK "mailto:</w:instrText>
-            </w:r>
-            <w:r>
-              <w:rPr>
-                <w:rFonts w:ascii="Times New Roman" w:eastAsia="Times New Roman" w:hAnsi="Times New Roman" w:cs="Times New Roman"/>
-                <w:b/>
-                <w:bCs/>
-                <w:i/>
-                <w:iCs/>
-                <w:sz w:val="20"/>
-                <w:szCs w:val="20"/>
-                <w:lang w:eastAsia="es-ES"/>
-              </w:rPr>
-              <w:instrText>Yolvi111@gmail.com</w:instrText>
-            </w:r>
-            <w:r>
-              <w:rPr>
-                <w:rFonts w:ascii="Times New Roman" w:eastAsia="Times New Roman" w:hAnsi="Times New Roman" w:cs="Times New Roman"/>
-                <w:b/>
-                <w:bCs/>
-                <w:i/>
-                <w:iCs/>
-                <w:sz w:val="20"/>
-                <w:szCs w:val="20"/>
-                <w:lang w:eastAsia="es-ES"/>
-              </w:rPr>
-              <w:instrText xml:space="preserve">" </w:instrText>
-            </w:r>
-            <w:r>
-              <w:rPr>
-                <w:rFonts w:ascii="Times New Roman" w:eastAsia="Times New Roman" w:hAnsi="Times New Roman" w:cs="Times New Roman"/>
-                <w:b/>
-                <w:bCs/>
-                <w:i/>
-                <w:iCs/>
-                <w:sz w:val="20"/>
-                <w:szCs w:val="20"/>
-                <w:lang w:eastAsia="es-ES"/>
-              </w:rPr>
-              <w:fldChar w:fldCharType="separate"/>
-            </w:r>
-            <w:r>
-              <w:rPr>
-                <w:rStyle w:val="Hipervnculo"/>
-                <w:rFonts w:ascii="Times New Roman" w:eastAsia="Times New Roman" w:hAnsi="Times New Roman" w:cs="Times New Roman"/>
-                <w:b/>
-                <w:bCs/>
-                <w:i/>
-                <w:iCs/>
-                <w:sz w:val="20"/>
-                <w:szCs w:val="20"/>
-                <w:lang w:eastAsia="es-ES"/>
-              </w:rPr>
-              <w:t>Yolvi111@gmail.com</w:t>
-            </w:r>
-            <w:r>
-              <w:rPr>
-                <w:rFonts w:ascii="Times New Roman" w:eastAsia="Times New Roman" w:hAnsi="Times New Roman" w:cs="Times New Roman"/>
-                <w:b/>
-                <w:bCs/>
-                <w:i/>
-                <w:iCs/>
-                <w:sz w:val="20"/>
-                <w:szCs w:val="20"/>
-                <w:lang w:eastAsia="es-ES"/>
-              </w:rPr>
-              <w:fldChar w:fldCharType="end"/>
-            </w:r>
+            <w:hyperlink r:id="rId19" w:history="1">
+              <w:r>
+                <w:rPr>
+                  <w:rStyle w:val="Hipervnculo"/>
+                  <w:rFonts w:ascii="Times New Roman" w:eastAsia="Times New Roman" w:hAnsi="Times New Roman" w:cs="Times New Roman"/>
+                  <w:b/>
+                  <w:bCs/>
+                  <w:i/>
+                  <w:iCs/>
+                  <w:sz w:val="20"/>
+                  <w:szCs w:val="20"/>
+                  <w:lang w:eastAsia="es-ES"/>
+                </w:rPr>
+                <w:t>Yolvi111</w:t>
+              </w:r>
+              <w:bookmarkStart w:id="0" w:name="_GoBack"/>
+              <w:bookmarkEnd w:id="0"/>
+              <w:r>
+                <w:rPr>
+                  <w:rStyle w:val="Hipervnculo"/>
+                  <w:rFonts w:ascii="Times New Roman" w:eastAsia="Times New Roman" w:hAnsi="Times New Roman" w:cs="Times New Roman"/>
+                  <w:b/>
+                  <w:bCs/>
+                  <w:i/>
+                  <w:iCs/>
+                  <w:sz w:val="20"/>
+                  <w:szCs w:val="20"/>
+                  <w:lang w:eastAsia="es-ES"/>
+                </w:rPr>
+                <w:t>@gmail.com</w:t>
+              </w:r>
+            </w:hyperlink>
           </w:p>
           <w:p>
             <w:pPr>
@@ -2999,7 +3440,6 @@
           <w:szCs w:val="24"/>
           <w:lang w:eastAsia="es-ES"/>
         </w:rPr>
-        <w:lastRenderedPageBreak/>
         <w:br/>
       </w:r>
     </w:p>
@@ -3016,7 +3456,7 @@
 </file>
 
 <file path=word/numbering.xml><?xml version="1.0" encoding="utf-8"?>
-<w:numbering xmlns:wpc="http://schemas.microsoft.com/office/word/2010/wordprocessingCanvas" xmlns:mc="http://schemas.openxmlformats.org/markup-compatibility/2006" xmlns:o="urn:schemas-microsoft-com:office:office" xmlns:r="http://schemas.openxmlformats.org/officeDocument/2006/relationships" xmlns:m="http://schemas.openxmlformats.org/officeDocument/2006/math" xmlns:v="urn:schemas-microsoft-com:vml" xmlns:wp14="http://schemas.microsoft.com/office/word/2010/wordprocessingDrawing" xmlns:wp="http://schemas.openxmlformats.org/drawingml/2006/wordprocessingDrawing" xmlns:w10="urn:schemas-microsoft-com:office:word" xmlns:w="http://schemas.openxmlformats.org/wordprocessingml/2006/main" xmlns:w14="http://schemas.microsoft.com/office/word/2010/wordml" xmlns:wpg="http://schemas.microsoft.com/office/word/2010/wordprocessingGroup" xmlns:wpi="http://schemas.microsoft.com/office/word/2010/wordprocessingInk" xmlns:wne="http://schemas.microsoft.com/office/word/2006/wordml" xmlns:wps="http://schemas.microsoft.com/office/word/2010/wordprocessingShape" mc:Ignorable="w14 wp14">
+<w:numbering xmlns:wpc="http://schemas.microsoft.com/office/word/2010/wordprocessingCanvas" xmlns:mc="http://schemas.openxmlformats.org/markup-compatibility/2006" xmlns:o="urn:schemas-microsoft-com:office:office" xmlns:r="http://schemas.openxmlformats.org/officeDocument/2006/relationships" xmlns:m="http://schemas.openxmlformats.org/officeDocument/2006/math" xmlns:v="urn:schemas-microsoft-com:vml" xmlns:wp14="http://schemas.microsoft.com/office/word/2010/wordprocessingDrawing" xmlns:wp="http://schemas.openxmlformats.org/drawingml/2006/wordprocessingDrawing" xmlns:w10="urn:schemas-microsoft-com:office:word" xmlns:w="http://schemas.openxmlformats.org/wordprocessingml/2006/main" xmlns:w14="http://schemas.microsoft.com/office/word/2010/wordml" xmlns:w15="http://schemas.microsoft.com/office/word/2012/wordml" xmlns:wpg="http://schemas.microsoft.com/office/word/2010/wordprocessingGroup" xmlns:wpi="http://schemas.microsoft.com/office/word/2010/wordprocessingInk" xmlns:wne="http://schemas.microsoft.com/office/word/2006/wordml" xmlns:wps="http://schemas.microsoft.com/office/word/2010/wordprocessingShape" mc:Ignorable="w14 w15 wp14">
   <w:abstractNum w:abstractNumId="0">
     <w:nsid w:val="16D9364A"/>
     <w:multiLevelType w:val="hybridMultilevel"/>
@@ -3405,7 +3845,7 @@
 </file>
 
 <file path=word/styles.xml><?xml version="1.0" encoding="utf-8"?>
-<w:styles xmlns:mc="http://schemas.openxmlformats.org/markup-compatibility/2006" xmlns:r="http://schemas.openxmlformats.org/officeDocument/2006/relationships" xmlns:w="http://schemas.openxmlformats.org/wordprocessingml/2006/main" xmlns:w14="http://schemas.microsoft.com/office/word/2010/wordml" mc:Ignorable="w14">
+<w:styles xmlns:mc="http://schemas.openxmlformats.org/markup-compatibility/2006" xmlns:r="http://schemas.openxmlformats.org/officeDocument/2006/relationships" xmlns:w="http://schemas.openxmlformats.org/wordprocessingml/2006/main" xmlns:w14="http://schemas.microsoft.com/office/word/2010/wordml" xmlns:w15="http://schemas.microsoft.com/office/word/2012/wordml" mc:Ignorable="w14 w15">
   <w:docDefaults>
     <w:rPrDefault>
       <w:rPr>
@@ -3421,144 +3861,378 @@
       </w:pPr>
     </w:pPrDefault>
   </w:docDefaults>
-  <w:latentStyles w:defLockedState="0" w:defUIPriority="99" w:defSemiHidden="1" w:defUnhideWhenUsed="1" w:defQFormat="0" w:count="267">
-    <w:lsdException w:name="Normal" w:semiHidden="0" w:uiPriority="0" w:unhideWhenUsed="0" w:qFormat="1"/>
-    <w:lsdException w:name="heading 1" w:semiHidden="0" w:uiPriority="9" w:unhideWhenUsed="0" w:qFormat="1"/>
-    <w:lsdException w:name="heading 2" w:uiPriority="9" w:qFormat="1"/>
-    <w:lsdException w:name="heading 3" w:uiPriority="9" w:qFormat="1"/>
-    <w:lsdException w:name="heading 4" w:uiPriority="9" w:qFormat="1"/>
-    <w:lsdException w:name="heading 5" w:uiPriority="9" w:qFormat="1"/>
-    <w:lsdException w:name="heading 6" w:uiPriority="9" w:qFormat="1"/>
-    <w:lsdException w:name="heading 7" w:uiPriority="9" w:qFormat="1"/>
-    <w:lsdException w:name="heading 8" w:uiPriority="9" w:qFormat="1"/>
-    <w:lsdException w:name="heading 9" w:uiPriority="9" w:qFormat="1"/>
-    <w:lsdException w:name="toc 1" w:uiPriority="39"/>
-    <w:lsdException w:name="toc 2" w:uiPriority="39"/>
-    <w:lsdException w:name="toc 3" w:uiPriority="39"/>
-    <w:lsdException w:name="toc 4" w:uiPriority="39"/>
-    <w:lsdException w:name="toc 5" w:uiPriority="39"/>
-    <w:lsdException w:name="toc 6" w:uiPriority="39"/>
-    <w:lsdException w:name="toc 7" w:uiPriority="39"/>
-    <w:lsdException w:name="toc 8" w:uiPriority="39"/>
-    <w:lsdException w:name="toc 9" w:uiPriority="39"/>
-    <w:lsdException w:name="caption" w:uiPriority="35" w:qFormat="1"/>
-    <w:lsdException w:name="Title" w:semiHidden="0" w:uiPriority="10" w:unhideWhenUsed="0" w:qFormat="1"/>
-    <w:lsdException w:name="Default Paragraph Font" w:uiPriority="1"/>
-    <w:lsdException w:name="Subtitle" w:semiHidden="0" w:uiPriority="11" w:unhideWhenUsed="0" w:qFormat="1"/>
-    <w:lsdException w:name="Strong" w:semiHidden="0" w:uiPriority="22" w:unhideWhenUsed="0" w:qFormat="1"/>
-    <w:lsdException w:name="Emphasis" w:semiHidden="0" w:uiPriority="20" w:unhideWhenUsed="0" w:qFormat="1"/>
-    <w:lsdException w:name="Table Grid" w:semiHidden="0" w:uiPriority="59" w:unhideWhenUsed="0"/>
-    <w:lsdException w:name="Placeholder Text" w:unhideWhenUsed="0"/>
-    <w:lsdException w:name="No Spacing" w:semiHidden="0" w:uiPriority="1" w:unhideWhenUsed="0" w:qFormat="1"/>
-    <w:lsdException w:name="Light Shading" w:semiHidden="0" w:uiPriority="60" w:unhideWhenUsed="0"/>
-    <w:lsdException w:name="Light List" w:semiHidden="0" w:uiPriority="61" w:unhideWhenUsed="0"/>
-    <w:lsdException w:name="Light Grid" w:semiHidden="0" w:uiPriority="62" w:unhideWhenUsed="0"/>
-    <w:lsdException w:name="Medium Shading 1" w:semiHidden="0" w:uiPriority="63" w:unhideWhenUsed="0"/>
-    <w:lsdException w:name="Medium Shading 2" w:semiHidden="0" w:uiPriority="64" w:unhideWhenUsed="0"/>
-    <w:lsdException w:name="Medium List 1" w:semiHidden="0" w:uiPriority="65" w:unhideWhenUsed="0"/>
-    <w:lsdException w:name="Medium List 2" w:semiHidden="0" w:uiPriority="66" w:unhideWhenUsed="0"/>
-    <w:lsdException w:name="Medium Grid 1" w:semiHidden="0" w:uiPriority="67" w:unhideWhenUsed="0"/>
-    <w:lsdException w:name="Medium Grid 2" w:semiHidden="0" w:uiPriority="68" w:unhideWhenUsed="0"/>
-    <w:lsdException w:name="Medium Grid 3" w:semiHidden="0" w:uiPriority="69" w:unhideWhenUsed="0"/>
-    <w:lsdException w:name="Dark List" w:semiHidden="0" w:uiPriority="70" w:unhideWhenUsed="0"/>
-    <w:lsdException w:name="Colorful Shading" w:semiHidden="0" w:uiPriority="71" w:unhideWhenUsed="0"/>
-    <w:lsdException w:name="Colorful List" w:semiHidden="0" w:uiPriority="72" w:unhideWhenUsed="0"/>
-    <w:lsdException w:name="Colorful Grid" w:semiHidden="0" w:uiPriority="73" w:unhideWhenUsed="0"/>
-    <w:lsdException w:name="Light Shading Accent 1" w:semiHidden="0" w:uiPriority="60" w:unhideWhenUsed="0"/>
-    <w:lsdException w:name="Light List Accent 1" w:semiHidden="0" w:uiPriority="61" w:unhideWhenUsed="0"/>
-    <w:lsdException w:name="Light Grid Accent 1" w:semiHidden="0" w:uiPriority="62" w:unhideWhenUsed="0"/>
-    <w:lsdException w:name="Medium Shading 1 Accent 1" w:semiHidden="0" w:uiPriority="63" w:unhideWhenUsed="0"/>
-    <w:lsdException w:name="Medium Shading 2 Accent 1" w:semiHidden="0" w:uiPriority="64" w:unhideWhenUsed="0"/>
-    <w:lsdException w:name="Medium List 1 Accent 1" w:semiHidden="0" w:uiPriority="65" w:unhideWhenUsed="0"/>
-    <w:lsdException w:name="Revision" w:unhideWhenUsed="0"/>
-    <w:lsdException w:name="List Paragraph" w:semiHidden="0" w:uiPriority="34" w:unhideWhenUsed="0" w:qFormat="1"/>
-    <w:lsdException w:name="Quote" w:semiHidden="0" w:uiPriority="29" w:unhideWhenUsed="0" w:qFormat="1"/>
-    <w:lsdException w:name="Intense Quote" w:semiHidden="0" w:uiPriority="30" w:unhideWhenUsed="0" w:qFormat="1"/>
-    <w:lsdException w:name="Medium List 2 Accent 1" w:semiHidden="0" w:uiPriority="66" w:unhideWhenUsed="0"/>
-    <w:lsdException w:name="Medium Grid 1 Accent 1" w:semiHidden="0" w:uiPriority="67" w:unhideWhenUsed="0"/>
-    <w:lsdException w:name="Medium Grid 2 Accent 1" w:semiHidden="0" w:uiPriority="68" w:unhideWhenUsed="0"/>
-    <w:lsdException w:name="Medium Grid 3 Accent 1" w:semiHidden="0" w:uiPriority="69" w:unhideWhenUsed="0"/>
-    <w:lsdException w:name="Dark List Accent 1" w:semiHidden="0" w:uiPriority="70" w:unhideWhenUsed="0"/>
-    <w:lsdException w:name="Colorful Shading Accent 1" w:semiHidden="0" w:uiPriority="71" w:unhideWhenUsed="0"/>
-    <w:lsdException w:name="Colorful List Accent 1" w:semiHidden="0" w:uiPriority="72" w:unhideWhenUsed="0"/>
-    <w:lsdException w:name="Colorful Grid Accent 1" w:semiHidden="0" w:uiPriority="73" w:unhideWhenUsed="0"/>
-    <w:lsdException w:name="Light Shading Accent 2" w:semiHidden="0" w:uiPriority="60" w:unhideWhenUsed="0"/>
-    <w:lsdException w:name="Light List Accent 2" w:semiHidden="0" w:uiPriority="61" w:unhideWhenUsed="0"/>
-    <w:lsdException w:name="Light Grid Accent 2" w:semiHidden="0" w:uiPriority="62" w:unhideWhenUsed="0"/>
-    <w:lsdException w:name="Medium Shading 1 Accent 2" w:semiHidden="0" w:uiPriority="63" w:unhideWhenUsed="0"/>
-    <w:lsdException w:name="Medium Shading 2 Accent 2" w:semiHidden="0" w:uiPriority="64" w:unhideWhenUsed="0"/>
-    <w:lsdException w:name="Medium List 1 Accent 2" w:semiHidden="0" w:uiPriority="65" w:unhideWhenUsed="0"/>
-    <w:lsdException w:name="Medium List 2 Accent 2" w:semiHidden="0" w:uiPriority="66" w:unhideWhenUsed="0"/>
-    <w:lsdException w:name="Medium Grid 1 Accent 2" w:semiHidden="0" w:uiPriority="67" w:unhideWhenUsed="0"/>
-    <w:lsdException w:name="Medium Grid 2 Accent 2" w:semiHidden="0" w:uiPriority="68" w:unhideWhenUsed="0"/>
-    <w:lsdException w:name="Medium Grid 3 Accent 2" w:semiHidden="0" w:uiPriority="69" w:unhideWhenUsed="0"/>
-    <w:lsdException w:name="Dark List Accent 2" w:semiHidden="0" w:uiPriority="70" w:unhideWhenUsed="0"/>
-    <w:lsdException w:name="Colorful Shading Accent 2" w:semiHidden="0" w:uiPriority="71" w:unhideWhenUsed="0"/>
-    <w:lsdException w:name="Colorful List Accent 2" w:semiHidden="0" w:uiPriority="72" w:unhideWhenUsed="0"/>
-    <w:lsdException w:name="Colorful Grid Accent 2" w:semiHidden="0" w:uiPriority="73" w:unhideWhenUsed="0"/>
-    <w:lsdException w:name="Light Shading Accent 3" w:semiHidden="0" w:uiPriority="60" w:unhideWhenUsed="0"/>
-    <w:lsdException w:name="Light List Accent 3" w:semiHidden="0" w:uiPriority="61" w:unhideWhenUsed="0"/>
-    <w:lsdException w:name="Light Grid Accent 3" w:semiHidden="0" w:uiPriority="62" w:unhideWhenUsed="0"/>
-    <w:lsdException w:name="Medium Shading 1 Accent 3" w:semiHidden="0" w:uiPriority="63" w:unhideWhenUsed="0"/>
-    <w:lsdException w:name="Medium Shading 2 Accent 3" w:semiHidden="0" w:uiPriority="64" w:unhideWhenUsed="0"/>
-    <w:lsdException w:name="Medium List 1 Accent 3" w:semiHidden="0" w:uiPriority="65" w:unhideWhenUsed="0"/>
-    <w:lsdException w:name="Medium List 2 Accent 3" w:semiHidden="0" w:uiPriority="66" w:unhideWhenUsed="0"/>
-    <w:lsdException w:name="Medium Grid 1 Accent 3" w:semiHidden="0" w:uiPriority="67" w:unhideWhenUsed="0"/>
-    <w:lsdException w:name="Medium Grid 2 Accent 3" w:semiHidden="0" w:uiPriority="68" w:unhideWhenUsed="0"/>
-    <w:lsdException w:name="Medium Grid 3 Accent 3" w:semiHidden="0" w:uiPriority="69" w:unhideWhenUsed="0"/>
-    <w:lsdException w:name="Dark List Accent 3" w:semiHidden="0" w:uiPriority="70" w:unhideWhenUsed="0"/>
-    <w:lsdException w:name="Colorful Shading Accent 3" w:semiHidden="0" w:uiPriority="71" w:unhideWhenUsed="0"/>
-    <w:lsdException w:name="Colorful List Accent 3" w:semiHidden="0" w:uiPriority="72" w:unhideWhenUsed="0"/>
-    <w:lsdException w:name="Colorful Grid Accent 3" w:semiHidden="0" w:uiPriority="73" w:unhideWhenUsed="0"/>
-    <w:lsdException w:name="Light Shading Accent 4" w:semiHidden="0" w:uiPriority="60" w:unhideWhenUsed="0"/>
-    <w:lsdException w:name="Light List Accent 4" w:semiHidden="0" w:uiPriority="61" w:unhideWhenUsed="0"/>
-    <w:lsdException w:name="Light Grid Accent 4" w:semiHidden="0" w:uiPriority="62" w:unhideWhenUsed="0"/>
-    <w:lsdException w:name="Medium Shading 1 Accent 4" w:semiHidden="0" w:uiPriority="63" w:unhideWhenUsed="0"/>
-    <w:lsdException w:name="Medium Shading 2 Accent 4" w:semiHidden="0" w:uiPriority="64" w:unhideWhenUsed="0"/>
-    <w:lsdException w:name="Medium List 1 Accent 4" w:semiHidden="0" w:uiPriority="65" w:unhideWhenUsed="0"/>
-    <w:lsdException w:name="Medium List 2 Accent 4" w:semiHidden="0" w:uiPriority="66" w:unhideWhenUsed="0"/>
-    <w:lsdException w:name="Medium Grid 1 Accent 4" w:semiHidden="0" w:uiPriority="67" w:unhideWhenUsed="0"/>
-    <w:lsdException w:name="Medium Grid 2 Accent 4" w:semiHidden="0" w:uiPriority="68" w:unhideWhenUsed="0"/>
-    <w:lsdException w:name="Medium Grid 3 Accent 4" w:semiHidden="0" w:uiPriority="69" w:unhideWhenUsed="0"/>
-    <w:lsdException w:name="Dark List Accent 4" w:semiHidden="0" w:uiPriority="70" w:unhideWhenUsed="0"/>
-    <w:lsdException w:name="Colorful Shading Accent 4" w:semiHidden="0" w:uiPriority="71" w:unhideWhenUsed="0"/>
-    <w:lsdException w:name="Colorful List Accent 4" w:semiHidden="0" w:uiPriority="72" w:unhideWhenUsed="0"/>
-    <w:lsdException w:name="Colorful Grid Accent 4" w:semiHidden="0" w:uiPriority="73" w:unhideWhenUsed="0"/>
-    <w:lsdException w:name="Light Shading Accent 5" w:semiHidden="0" w:uiPriority="60" w:unhideWhenUsed="0"/>
-    <w:lsdException w:name="Light List Accent 5" w:semiHidden="0" w:uiPriority="61" w:unhideWhenUsed="0"/>
-    <w:lsdException w:name="Light Grid Accent 5" w:semiHidden="0" w:uiPriority="62" w:unhideWhenUsed="0"/>
-    <w:lsdException w:name="Medium Shading 1 Accent 5" w:semiHidden="0" w:uiPriority="63" w:unhideWhenUsed="0"/>
-    <w:lsdException w:name="Medium Shading 2 Accent 5" w:semiHidden="0" w:uiPriority="64" w:unhideWhenUsed="0"/>
-    <w:lsdException w:name="Medium List 1 Accent 5" w:semiHidden="0" w:uiPriority="65" w:unhideWhenUsed="0"/>
-    <w:lsdException w:name="Medium List 2 Accent 5" w:semiHidden="0" w:uiPriority="66" w:unhideWhenUsed="0"/>
-    <w:lsdException w:name="Medium Grid 1 Accent 5" w:semiHidden="0" w:uiPriority="67" w:unhideWhenUsed="0"/>
-    <w:lsdException w:name="Medium Grid 2 Accent 5" w:semiHidden="0" w:uiPriority="68" w:unhideWhenUsed="0"/>
-    <w:lsdException w:name="Medium Grid 3 Accent 5" w:semiHidden="0" w:uiPriority="69" w:unhideWhenUsed="0"/>
-    <w:lsdException w:name="Dark List Accent 5" w:semiHidden="0" w:uiPriority="70" w:unhideWhenUsed="0"/>
-    <w:lsdException w:name="Colorful Shading Accent 5" w:semiHidden="0" w:uiPriority="71" w:unhideWhenUsed="0"/>
-    <w:lsdException w:name="Colorful List Accent 5" w:semiHidden="0" w:uiPriority="72" w:unhideWhenUsed="0"/>
-    <w:lsdException w:name="Colorful Grid Accent 5" w:semiHidden="0" w:uiPriority="73" w:unhideWhenUsed="0"/>
-    <w:lsdException w:name="Light Shading Accent 6" w:semiHidden="0" w:uiPriority="60" w:unhideWhenUsed="0"/>
-    <w:lsdException w:name="Light List Accent 6" w:semiHidden="0" w:uiPriority="61" w:unhideWhenUsed="0"/>
-    <w:lsdException w:name="Light Grid Accent 6" w:semiHidden="0" w:uiPriority="62" w:unhideWhenUsed="0"/>
-    <w:lsdException w:name="Medium Shading 1 Accent 6" w:semiHidden="0" w:uiPriority="63" w:unhideWhenUsed="0"/>
-    <w:lsdException w:name="Medium Shading 2 Accent 6" w:semiHidden="0" w:uiPriority="64" w:unhideWhenUsed="0"/>
-    <w:lsdException w:name="Medium List 1 Accent 6" w:semiHidden="0" w:uiPriority="65" w:unhideWhenUsed="0"/>
-    <w:lsdException w:name="Medium List 2 Accent 6" w:semiHidden="0" w:uiPriority="66" w:unhideWhenUsed="0"/>
-    <w:lsdException w:name="Medium Grid 1 Accent 6" w:semiHidden="0" w:uiPriority="67" w:unhideWhenUsed="0"/>
-    <w:lsdException w:name="Medium Grid 2 Accent 6" w:semiHidden="0" w:uiPriority="68" w:unhideWhenUsed="0"/>
-    <w:lsdException w:name="Medium Grid 3 Accent 6" w:semiHidden="0" w:uiPriority="69" w:unhideWhenUsed="0"/>
-    <w:lsdException w:name="Dark List Accent 6" w:semiHidden="0" w:uiPriority="70" w:unhideWhenUsed="0"/>
-    <w:lsdException w:name="Colorful Shading Accent 6" w:semiHidden="0" w:uiPriority="71" w:unhideWhenUsed="0"/>
-    <w:lsdException w:name="Colorful List Accent 6" w:semiHidden="0" w:uiPriority="72" w:unhideWhenUsed="0"/>
-    <w:lsdException w:name="Colorful Grid Accent 6" w:semiHidden="0" w:uiPriority="73" w:unhideWhenUsed="0"/>
-    <w:lsdException w:name="Subtle Emphasis" w:semiHidden="0" w:uiPriority="19" w:unhideWhenUsed="0" w:qFormat="1"/>
-    <w:lsdException w:name="Intense Emphasis" w:semiHidden="0" w:uiPriority="21" w:unhideWhenUsed="0" w:qFormat="1"/>
-    <w:lsdException w:name="Subtle Reference" w:semiHidden="0" w:uiPriority="31" w:unhideWhenUsed="0" w:qFormat="1"/>
-    <w:lsdException w:name="Intense Reference" w:semiHidden="0" w:uiPriority="32" w:unhideWhenUsed="0" w:qFormat="1"/>
-    <w:lsdException w:name="Book Title" w:semiHidden="0" w:uiPriority="33" w:unhideWhenUsed="0" w:qFormat="1"/>
-    <w:lsdException w:name="Bibliography" w:uiPriority="37"/>
-    <w:lsdException w:name="TOC Heading" w:uiPriority="39" w:qFormat="1"/>
+  <w:latentStyles w:defLockedState="0" w:defUIPriority="99" w:defSemiHidden="0" w:defUnhideWhenUsed="0" w:defQFormat="0" w:count="371">
+    <w:lsdException w:name="Normal" w:uiPriority="0" w:qFormat="1"/>
+    <w:lsdException w:name="heading 1" w:uiPriority="9" w:qFormat="1"/>
+    <w:lsdException w:name="heading 2" w:semiHidden="1" w:uiPriority="9" w:unhideWhenUsed="1" w:qFormat="1"/>
+    <w:lsdException w:name="heading 3" w:semiHidden="1" w:uiPriority="9" w:unhideWhenUsed="1" w:qFormat="1"/>
+    <w:lsdException w:name="heading 4" w:semiHidden="1" w:uiPriority="9" w:unhideWhenUsed="1" w:qFormat="1"/>
+    <w:lsdException w:name="heading 5" w:semiHidden="1" w:uiPriority="9" w:unhideWhenUsed="1" w:qFormat="1"/>
+    <w:lsdException w:name="heading 6" w:semiHidden="1" w:uiPriority="9" w:unhideWhenUsed="1" w:qFormat="1"/>
+    <w:lsdException w:name="heading 7" w:semiHidden="1" w:uiPriority="9" w:unhideWhenUsed="1" w:qFormat="1"/>
+    <w:lsdException w:name="heading 8" w:semiHidden="1" w:uiPriority="9" w:unhideWhenUsed="1" w:qFormat="1"/>
+    <w:lsdException w:name="heading 9" w:semiHidden="1" w:uiPriority="9" w:unhideWhenUsed="1" w:qFormat="1"/>
+    <w:lsdException w:name="index 1" w:semiHidden="1" w:unhideWhenUsed="1"/>
+    <w:lsdException w:name="index 2" w:semiHidden="1" w:unhideWhenUsed="1"/>
+    <w:lsdException w:name="index 3" w:semiHidden="1" w:unhideWhenUsed="1"/>
+    <w:lsdException w:name="index 4" w:semiHidden="1" w:unhideWhenUsed="1"/>
+    <w:lsdException w:name="index 5" w:semiHidden="1" w:unhideWhenUsed="1"/>
+    <w:lsdException w:name="index 6" w:semiHidden="1" w:unhideWhenUsed="1"/>
+    <w:lsdException w:name="index 7" w:semiHidden="1" w:unhideWhenUsed="1"/>
+    <w:lsdException w:name="index 8" w:semiHidden="1" w:unhideWhenUsed="1"/>
+    <w:lsdException w:name="index 9" w:semiHidden="1" w:unhideWhenUsed="1"/>
+    <w:lsdException w:name="toc 1" w:semiHidden="1" w:uiPriority="39" w:unhideWhenUsed="1"/>
+    <w:lsdException w:name="toc 2" w:semiHidden="1" w:uiPriority="39" w:unhideWhenUsed="1"/>
+    <w:lsdException w:name="toc 3" w:semiHidden="1" w:uiPriority="39" w:unhideWhenUsed="1"/>
+    <w:lsdException w:name="toc 4" w:semiHidden="1" w:uiPriority="39" w:unhideWhenUsed="1"/>
+    <w:lsdException w:name="toc 5" w:semiHidden="1" w:uiPriority="39" w:unhideWhenUsed="1"/>
+    <w:lsdException w:name="toc 6" w:semiHidden="1" w:uiPriority="39" w:unhideWhenUsed="1"/>
+    <w:lsdException w:name="toc 7" w:semiHidden="1" w:uiPriority="39" w:unhideWhenUsed="1"/>
+    <w:lsdException w:name="toc 8" w:semiHidden="1" w:uiPriority="39" w:unhideWhenUsed="1"/>
+    <w:lsdException w:name="toc 9" w:semiHidden="1" w:uiPriority="39" w:unhideWhenUsed="1"/>
+    <w:lsdException w:name="Normal Indent" w:semiHidden="1" w:unhideWhenUsed="1"/>
+    <w:lsdException w:name="footnote text" w:semiHidden="1" w:unhideWhenUsed="1"/>
+    <w:lsdException w:name="annotation text" w:semiHidden="1" w:unhideWhenUsed="1"/>
+    <w:lsdException w:name="header" w:semiHidden="1" w:unhideWhenUsed="1"/>
+    <w:lsdException w:name="footer" w:semiHidden="1" w:unhideWhenUsed="1"/>
+    <w:lsdException w:name="index heading" w:semiHidden="1" w:unhideWhenUsed="1"/>
+    <w:lsdException w:name="caption" w:semiHidden="1" w:uiPriority="35" w:unhideWhenUsed="1" w:qFormat="1"/>
+    <w:lsdException w:name="table of figures" w:semiHidden="1" w:unhideWhenUsed="1"/>
+    <w:lsdException w:name="envelope address" w:semiHidden="1" w:unhideWhenUsed="1"/>
+    <w:lsdException w:name="envelope return" w:semiHidden="1" w:unhideWhenUsed="1"/>
+    <w:lsdException w:name="footnote reference" w:semiHidden="1" w:unhideWhenUsed="1"/>
+    <w:lsdException w:name="annotation reference" w:semiHidden="1" w:unhideWhenUsed="1"/>
+    <w:lsdException w:name="line number" w:semiHidden="1" w:unhideWhenUsed="1"/>
+    <w:lsdException w:name="page number" w:semiHidden="1" w:unhideWhenUsed="1"/>
+    <w:lsdException w:name="endnote reference" w:semiHidden="1" w:unhideWhenUsed="1"/>
+    <w:lsdException w:name="endnote text" w:semiHidden="1" w:unhideWhenUsed="1"/>
+    <w:lsdException w:name="table of authorities" w:semiHidden="1" w:unhideWhenUsed="1"/>
+    <w:lsdException w:name="macro" w:semiHidden="1" w:unhideWhenUsed="1"/>
+    <w:lsdException w:name="toa heading" w:semiHidden="1" w:unhideWhenUsed="1"/>
+    <w:lsdException w:name="List" w:semiHidden="1" w:unhideWhenUsed="1"/>
+    <w:lsdException w:name="List Bullet" w:semiHidden="1" w:unhideWhenUsed="1"/>
+    <w:lsdException w:name="List Number" w:semiHidden="1" w:unhideWhenUsed="1"/>
+    <w:lsdException w:name="List 2" w:semiHidden="1" w:unhideWhenUsed="1"/>
+    <w:lsdException w:name="List 3" w:semiHidden="1" w:unhideWhenUsed="1"/>
+    <w:lsdException w:name="List 4" w:semiHidden="1" w:unhideWhenUsed="1"/>
+    <w:lsdException w:name="List 5" w:semiHidden="1" w:unhideWhenUsed="1"/>
+    <w:lsdException w:name="List Bullet 2" w:semiHidden="1" w:unhideWhenUsed="1"/>
+    <w:lsdException w:name="List Bullet 3" w:semiHidden="1" w:unhideWhenUsed="1"/>
+    <w:lsdException w:name="List Bullet 4" w:semiHidden="1" w:unhideWhenUsed="1"/>
+    <w:lsdException w:name="List Bullet 5" w:semiHidden="1" w:unhideWhenUsed="1"/>
+    <w:lsdException w:name="List Number 2" w:semiHidden="1" w:unhideWhenUsed="1"/>
+    <w:lsdException w:name="List Number 3" w:semiHidden="1" w:unhideWhenUsed="1"/>
+    <w:lsdException w:name="List Number 4" w:semiHidden="1" w:unhideWhenUsed="1"/>
+    <w:lsdException w:name="List Number 5" w:semiHidden="1" w:unhideWhenUsed="1"/>
+    <w:lsdException w:name="Title" w:uiPriority="10" w:qFormat="1"/>
+    <w:lsdException w:name="Closing" w:semiHidden="1" w:unhideWhenUsed="1"/>
+    <w:lsdException w:name="Signature" w:semiHidden="1" w:unhideWhenUsed="1"/>
+    <w:lsdException w:name="Default Paragraph Font" w:semiHidden="1" w:uiPriority="1" w:unhideWhenUsed="1"/>
+    <w:lsdException w:name="Body Text" w:semiHidden="1" w:unhideWhenUsed="1"/>
+    <w:lsdException w:name="Body Text Indent" w:semiHidden="1" w:unhideWhenUsed="1"/>
+    <w:lsdException w:name="List Continue" w:semiHidden="1" w:unhideWhenUsed="1"/>
+    <w:lsdException w:name="List Continue 2" w:semiHidden="1" w:unhideWhenUsed="1"/>
+    <w:lsdException w:name="List Continue 3" w:semiHidden="1" w:unhideWhenUsed="1"/>
+    <w:lsdException w:name="List Continue 4" w:semiHidden="1" w:unhideWhenUsed="1"/>
+    <w:lsdException w:name="List Continue 5" w:semiHidden="1" w:unhideWhenUsed="1"/>
+    <w:lsdException w:name="Message Header" w:semiHidden="1" w:unhideWhenUsed="1"/>
+    <w:lsdException w:name="Subtitle" w:uiPriority="11" w:qFormat="1"/>
+    <w:lsdException w:name="Salutation" w:semiHidden="1" w:unhideWhenUsed="1"/>
+    <w:lsdException w:name="Date" w:semiHidden="1" w:unhideWhenUsed="1"/>
+    <w:lsdException w:name="Body Text First Indent" w:semiHidden="1" w:unhideWhenUsed="1"/>
+    <w:lsdException w:name="Body Text First Indent 2" w:semiHidden="1" w:unhideWhenUsed="1"/>
+    <w:lsdException w:name="Note Heading" w:semiHidden="1" w:unhideWhenUsed="1"/>
+    <w:lsdException w:name="Body Text 2" w:semiHidden="1" w:unhideWhenUsed="1"/>
+    <w:lsdException w:name="Body Text 3" w:semiHidden="1" w:unhideWhenUsed="1"/>
+    <w:lsdException w:name="Body Text Indent 2" w:semiHidden="1" w:unhideWhenUsed="1"/>
+    <w:lsdException w:name="Body Text Indent 3" w:semiHidden="1" w:unhideWhenUsed="1"/>
+    <w:lsdException w:name="Block Text" w:semiHidden="1" w:unhideWhenUsed="1"/>
+    <w:lsdException w:name="Hyperlink" w:semiHidden="1" w:unhideWhenUsed="1"/>
+    <w:lsdException w:name="FollowedHyperlink" w:semiHidden="1" w:unhideWhenUsed="1"/>
+    <w:lsdException w:name="Strong" w:uiPriority="22" w:qFormat="1"/>
+    <w:lsdException w:name="Emphasis" w:uiPriority="20" w:qFormat="1"/>
+    <w:lsdException w:name="Document Map" w:semiHidden="1" w:unhideWhenUsed="1"/>
+    <w:lsdException w:name="Plain Text" w:semiHidden="1" w:unhideWhenUsed="1"/>
+    <w:lsdException w:name="E-mail Signature" w:semiHidden="1" w:unhideWhenUsed="1"/>
+    <w:lsdException w:name="HTML Top of Form" w:semiHidden="1" w:unhideWhenUsed="1"/>
+    <w:lsdException w:name="HTML Bottom of Form" w:semiHidden="1" w:unhideWhenUsed="1"/>
+    <w:lsdException w:name="Normal (Web)" w:semiHidden="1" w:unhideWhenUsed="1"/>
+    <w:lsdException w:name="HTML Acronym" w:semiHidden="1" w:unhideWhenUsed="1"/>
+    <w:lsdException w:name="HTML Address" w:semiHidden="1" w:unhideWhenUsed="1"/>
+    <w:lsdException w:name="HTML Cite" w:semiHidden="1" w:unhideWhenUsed="1"/>
+    <w:lsdException w:name="HTML Code" w:semiHidden="1" w:unhideWhenUsed="1"/>
+    <w:lsdException w:name="HTML Definition" w:semiHidden="1" w:unhideWhenUsed="1"/>
+    <w:lsdException w:name="HTML Keyboard" w:semiHidden="1" w:unhideWhenUsed="1"/>
+    <w:lsdException w:name="HTML Preformatted" w:semiHidden="1" w:unhideWhenUsed="1"/>
+    <w:lsdException w:name="HTML Sample" w:semiHidden="1" w:unhideWhenUsed="1"/>
+    <w:lsdException w:name="HTML Typewriter" w:semiHidden="1" w:unhideWhenUsed="1"/>
+    <w:lsdException w:name="HTML Variable" w:semiHidden="1" w:unhideWhenUsed="1"/>
+    <w:lsdException w:name="Normal Table" w:semiHidden="1" w:unhideWhenUsed="1"/>
+    <w:lsdException w:name="annotation subject" w:semiHidden="1" w:unhideWhenUsed="1"/>
+    <w:lsdException w:name="No List" w:semiHidden="1" w:unhideWhenUsed="1"/>
+    <w:lsdException w:name="Outline List 1" w:semiHidden="1" w:unhideWhenUsed="1"/>
+    <w:lsdException w:name="Outline List 2" w:semiHidden="1" w:unhideWhenUsed="1"/>
+    <w:lsdException w:name="Outline List 3" w:semiHidden="1" w:unhideWhenUsed="1"/>
+    <w:lsdException w:name="Table Simple 1" w:semiHidden="1" w:unhideWhenUsed="1"/>
+    <w:lsdException w:name="Table Simple 2" w:semiHidden="1" w:unhideWhenUsed="1"/>
+    <w:lsdException w:name="Table Simple 3" w:semiHidden="1" w:unhideWhenUsed="1"/>
+    <w:lsdException w:name="Table Classic 1" w:semiHidden="1" w:unhideWhenUsed="1"/>
+    <w:lsdException w:name="Table Classic 2" w:semiHidden="1" w:unhideWhenUsed="1"/>
+    <w:lsdException w:name="Table Classic 3" w:semiHidden="1" w:unhideWhenUsed="1"/>
+    <w:lsdException w:name="Table Classic 4" w:semiHidden="1" w:unhideWhenUsed="1"/>
+    <w:lsdException w:name="Table Colorful 1" w:semiHidden="1" w:unhideWhenUsed="1"/>
+    <w:lsdException w:name="Table Colorful 2" w:semiHidden="1" w:unhideWhenUsed="1"/>
+    <w:lsdException w:name="Table Colorful 3" w:semiHidden="1" w:unhideWhenUsed="1"/>
+    <w:lsdException w:name="Table Columns 1" w:semiHidden="1" w:unhideWhenUsed="1"/>
+    <w:lsdException w:name="Table Columns 2" w:semiHidden="1" w:unhideWhenUsed="1"/>
+    <w:lsdException w:name="Table Columns 3" w:semiHidden="1" w:unhideWhenUsed="1"/>
+    <w:lsdException w:name="Table Columns 4" w:semiHidden="1" w:unhideWhenUsed="1"/>
+    <w:lsdException w:name="Table Columns 5" w:semiHidden="1" w:unhideWhenUsed="1"/>
+    <w:lsdException w:name="Table Grid 1" w:semiHidden="1" w:unhideWhenUsed="1"/>
+    <w:lsdException w:name="Table Grid 2" w:semiHidden="1" w:unhideWhenUsed="1"/>
+    <w:lsdException w:name="Table Grid 3" w:semiHidden="1" w:unhideWhenUsed="1"/>
+    <w:lsdException w:name="Table Grid 4" w:semiHidden="1" w:unhideWhenUsed="1"/>
+    <w:lsdException w:name="Table Grid 5" w:semiHidden="1" w:unhideWhenUsed="1"/>
+    <w:lsdException w:name="Table Grid 6" w:semiHidden="1" w:unhideWhenUsed="1"/>
+    <w:lsdException w:name="Table Grid 7" w:semiHidden="1" w:unhideWhenUsed="1"/>
+    <w:lsdException w:name="Table Grid 8" w:semiHidden="1" w:unhideWhenUsed="1"/>
+    <w:lsdException w:name="Table List 1" w:semiHidden="1" w:unhideWhenUsed="1"/>
+    <w:lsdException w:name="Table List 2" w:semiHidden="1" w:unhideWhenUsed="1"/>
+    <w:lsdException w:name="Table List 3" w:semiHidden="1" w:unhideWhenUsed="1"/>
+    <w:lsdException w:name="Table List 4" w:semiHidden="1" w:unhideWhenUsed="1"/>
+    <w:lsdException w:name="Table List 5" w:semiHidden="1" w:unhideWhenUsed="1"/>
+    <w:lsdException w:name="Table List 6" w:semiHidden="1" w:unhideWhenUsed="1"/>
+    <w:lsdException w:name="Table List 7" w:semiHidden="1" w:unhideWhenUsed="1"/>
+    <w:lsdException w:name="Table List 8" w:semiHidden="1" w:unhideWhenUsed="1"/>
+    <w:lsdException w:name="Table 3D effects 1" w:semiHidden="1" w:unhideWhenUsed="1"/>
+    <w:lsdException w:name="Table 3D effects 2" w:semiHidden="1" w:unhideWhenUsed="1"/>
+    <w:lsdException w:name="Table 3D effects 3" w:semiHidden="1" w:unhideWhenUsed="1"/>
+    <w:lsdException w:name="Table Contemporary" w:semiHidden="1" w:unhideWhenUsed="1"/>
+    <w:lsdException w:name="Table Elegant" w:semiHidden="1" w:unhideWhenUsed="1"/>
+    <w:lsdException w:name="Table Professional" w:semiHidden="1" w:unhideWhenUsed="1"/>
+    <w:lsdException w:name="Table Subtle 1" w:semiHidden="1" w:unhideWhenUsed="1"/>
+    <w:lsdException w:name="Table Subtle 2" w:semiHidden="1" w:unhideWhenUsed="1"/>
+    <w:lsdException w:name="Table Web 1" w:semiHidden="1" w:unhideWhenUsed="1"/>
+    <w:lsdException w:name="Table Web 2" w:semiHidden="1" w:unhideWhenUsed="1"/>
+    <w:lsdException w:name="Table Web 3" w:semiHidden="1" w:unhideWhenUsed="1"/>
+    <w:lsdException w:name="Balloon Text" w:semiHidden="1" w:unhideWhenUsed="1"/>
+    <w:lsdException w:name="Table Grid" w:uiPriority="59"/>
+    <w:lsdException w:name="Table Theme" w:semiHidden="1" w:unhideWhenUsed="1"/>
+    <w:lsdException w:name="Placeholder Text" w:semiHidden="1"/>
+    <w:lsdException w:name="No Spacing" w:uiPriority="1" w:qFormat="1"/>
+    <w:lsdException w:name="Light Shading" w:uiPriority="60"/>
+    <w:lsdException w:name="Light List" w:uiPriority="61"/>
+    <w:lsdException w:name="Light Grid" w:uiPriority="62"/>
+    <w:lsdException w:name="Medium Shading 1" w:uiPriority="63"/>
+    <w:lsdException w:name="Medium Shading 2" w:uiPriority="64"/>
+    <w:lsdException w:name="Medium List 1" w:uiPriority="65"/>
+    <w:lsdException w:name="Medium List 2" w:uiPriority="66"/>
+    <w:lsdException w:name="Medium Grid 1" w:uiPriority="67"/>
+    <w:lsdException w:name="Medium Grid 2" w:uiPriority="68"/>
+    <w:lsdException w:name="Medium Grid 3" w:uiPriority="69"/>
+    <w:lsdException w:name="Dark List" w:uiPriority="70"/>
+    <w:lsdException w:name="Colorful Shading" w:uiPriority="71"/>
+    <w:lsdException w:name="Colorful List" w:uiPriority="72"/>
+    <w:lsdException w:name="Colorful Grid" w:uiPriority="73"/>
+    <w:lsdException w:name="Light Shading Accent 1" w:uiPriority="60"/>
+    <w:lsdException w:name="Light List Accent 1" w:uiPriority="61"/>
+    <w:lsdException w:name="Light Grid Accent 1" w:uiPriority="62"/>
+    <w:lsdException w:name="Medium Shading 1 Accent 1" w:uiPriority="63"/>
+    <w:lsdException w:name="Medium Shading 2 Accent 1" w:uiPriority="64"/>
+    <w:lsdException w:name="Medium List 1 Accent 1" w:uiPriority="65"/>
+    <w:lsdException w:name="Revision" w:semiHidden="1"/>
+    <w:lsdException w:name="List Paragraph" w:uiPriority="34" w:qFormat="1"/>
+    <w:lsdException w:name="Quote" w:uiPriority="29" w:qFormat="1"/>
+    <w:lsdException w:name="Intense Quote" w:uiPriority="30" w:qFormat="1"/>
+    <w:lsdException w:name="Medium List 2 Accent 1" w:uiPriority="66"/>
+    <w:lsdException w:name="Medium Grid 1 Accent 1" w:uiPriority="67"/>
+    <w:lsdException w:name="Medium Grid 2 Accent 1" w:uiPriority="68"/>
+    <w:lsdException w:name="Medium Grid 3 Accent 1" w:uiPriority="69"/>
+    <w:lsdException w:name="Dark List Accent 1" w:uiPriority="70"/>
+    <w:lsdException w:name="Colorful Shading Accent 1" w:uiPriority="71"/>
+    <w:lsdException w:name="Colorful List Accent 1" w:uiPriority="72"/>
+    <w:lsdException w:name="Colorful Grid Accent 1" w:uiPriority="73"/>
+    <w:lsdException w:name="Light Shading Accent 2" w:uiPriority="60"/>
+    <w:lsdException w:name="Light List Accent 2" w:uiPriority="61"/>
+    <w:lsdException w:name="Light Grid Accent 2" w:uiPriority="62"/>
+    <w:lsdException w:name="Medium Shading 1 Accent 2" w:uiPriority="63"/>
+    <w:lsdException w:name="Medium Shading 2 Accent 2" w:uiPriority="64"/>
+    <w:lsdException w:name="Medium List 1 Accent 2" w:uiPriority="65"/>
+    <w:lsdException w:name="Medium List 2 Accent 2" w:uiPriority="66"/>
+    <w:lsdException w:name="Medium Grid 1 Accent 2" w:uiPriority="67"/>
+    <w:lsdException w:name="Medium Grid 2 Accent 2" w:uiPriority="68"/>
+    <w:lsdException w:name="Medium Grid 3 Accent 2" w:uiPriority="69"/>
+    <w:lsdException w:name="Dark List Accent 2" w:uiPriority="70"/>
+    <w:lsdException w:name="Colorful Shading Accent 2" w:uiPriority="71"/>
+    <w:lsdException w:name="Colorful List Accent 2" w:uiPriority="72"/>
+    <w:lsdException w:name="Colorful Grid Accent 2" w:uiPriority="73"/>
+    <w:lsdException w:name="Light Shading Accent 3" w:uiPriority="60"/>
+    <w:lsdException w:name="Light List Accent 3" w:uiPriority="61"/>
+    <w:lsdException w:name="Light Grid Accent 3" w:uiPriority="62"/>
+    <w:lsdException w:name="Medium Shading 1 Accent 3" w:uiPriority="63"/>
+    <w:lsdException w:name="Medium Shading 2 Accent 3" w:uiPriority="64"/>
+    <w:lsdException w:name="Medium List 1 Accent 3" w:uiPriority="65"/>
+    <w:lsdException w:name="Medium List 2 Accent 3" w:uiPriority="66"/>
+    <w:lsdException w:name="Medium Grid 1 Accent 3" w:uiPriority="67"/>
+    <w:lsdException w:name="Medium Grid 2 Accent 3" w:uiPriority="68"/>
+    <w:lsdException w:name="Medium Grid 3 Accent 3" w:uiPriority="69"/>
+    <w:lsdException w:name="Dark List Accent 3" w:uiPriority="70"/>
+    <w:lsdException w:name="Colorful Shading Accent 3" w:uiPriority="71"/>
+    <w:lsdException w:name="Colorful List Accent 3" w:uiPriority="72"/>
+    <w:lsdException w:name="Colorful Grid Accent 3" w:uiPriority="73"/>
+    <w:lsdException w:name="Light Shading Accent 4" w:uiPriority="60"/>
+    <w:lsdException w:name="Light List Accent 4" w:uiPriority="61"/>
+    <w:lsdException w:name="Light Grid Accent 4" w:uiPriority="62"/>
+    <w:lsdException w:name="Medium Shading 1 Accent 4" w:uiPriority="63"/>
+    <w:lsdException w:name="Medium Shading 2 Accent 4" w:uiPriority="64"/>
+    <w:lsdException w:name="Medium List 1 Accent 4" w:uiPriority="65"/>
+    <w:lsdException w:name="Medium List 2 Accent 4" w:uiPriority="66"/>
+    <w:lsdException w:name="Medium Grid 1 Accent 4" w:uiPriority="67"/>
+    <w:lsdException w:name="Medium Grid 2 Accent 4" w:uiPriority="68"/>
+    <w:lsdException w:name="Medium Grid 3 Accent 4" w:uiPriority="69"/>
+    <w:lsdException w:name="Dark List Accent 4" w:uiPriority="70"/>
+    <w:lsdException w:name="Colorful Shading Accent 4" w:uiPriority="71"/>
+    <w:lsdException w:name="Colorful List Accent 4" w:uiPriority="72"/>
+    <w:lsdException w:name="Colorful Grid Accent 4" w:uiPriority="73"/>
+    <w:lsdException w:name="Light Shading Accent 5" w:uiPriority="60"/>
+    <w:lsdException w:name="Light List Accent 5" w:uiPriority="61"/>
+    <w:lsdException w:name="Light Grid Accent 5" w:uiPriority="62"/>
+    <w:lsdException w:name="Medium Shading 1 Accent 5" w:uiPriority="63"/>
+    <w:lsdException w:name="Medium Shading 2 Accent 5" w:uiPriority="64"/>
+    <w:lsdException w:name="Medium List 1 Accent 5" w:uiPriority="65"/>
+    <w:lsdException w:name="Medium List 2 Accent 5" w:uiPriority="66"/>
+    <w:lsdException w:name="Medium Grid 1 Accent 5" w:uiPriority="67"/>
+    <w:lsdException w:name="Medium Grid 2 Accent 5" w:uiPriority="68"/>
+    <w:lsdException w:name="Medium Grid 3 Accent 5" w:uiPriority="69"/>
+    <w:lsdException w:name="Dark List Accent 5" w:uiPriority="70"/>
+    <w:lsdException w:name="Colorful Shading Accent 5" w:uiPriority="71"/>
+    <w:lsdException w:name="Colorful List Accent 5" w:uiPriority="72"/>
+    <w:lsdException w:name="Colorful Grid Accent 5" w:uiPriority="73"/>
+    <w:lsdException w:name="Light Shading Accent 6" w:uiPriority="60"/>
+    <w:lsdException w:name="Light List Accent 6" w:uiPriority="61"/>
+    <w:lsdException w:name="Light Grid Accent 6" w:uiPriority="62"/>
+    <w:lsdException w:name="Medium Shading 1 Accent 6" w:uiPriority="63"/>
+    <w:lsdException w:name="Medium Shading 2 Accent 6" w:uiPriority="64"/>
+    <w:lsdException w:name="Medium List 1 Accent 6" w:uiPriority="65"/>
+    <w:lsdException w:name="Medium List 2 Accent 6" w:uiPriority="66"/>
+    <w:lsdException w:name="Medium Grid 1 Accent 6" w:uiPriority="67"/>
+    <w:lsdException w:name="Medium Grid 2 Accent 6" w:uiPriority="68"/>
+    <w:lsdException w:name="Medium Grid 3 Accent 6" w:uiPriority="69"/>
+    <w:lsdException w:name="Dark List Accent 6" w:uiPriority="70"/>
+    <w:lsdException w:name="Colorful Shading Accent 6" w:uiPriority="71"/>
+    <w:lsdException w:name="Colorful List Accent 6" w:uiPriority="72"/>
+    <w:lsdException w:name="Colorful Grid Accent 6" w:uiPriority="73"/>
+    <w:lsdException w:name="Subtle Emphasis" w:uiPriority="19" w:qFormat="1"/>
+    <w:lsdException w:name="Intense Emphasis" w:uiPriority="21" w:qFormat="1"/>
+    <w:lsdException w:name="Subtle Reference" w:uiPriority="31" w:qFormat="1"/>
+    <w:lsdException w:name="Intense Reference" w:uiPriority="32" w:qFormat="1"/>
+    <w:lsdException w:name="Book Title" w:uiPriority="33" w:qFormat="1"/>
+    <w:lsdException w:name="Bibliography" w:semiHidden="1" w:uiPriority="37" w:unhideWhenUsed="1"/>
+    <w:lsdException w:name="TOC Heading" w:semiHidden="1" w:uiPriority="39" w:unhideWhenUsed="1" w:qFormat="1"/>
+    <w:lsdException w:name="Plain Table 1" w:uiPriority="41"/>
+    <w:lsdException w:name="Plain Table 2" w:uiPriority="42"/>
+    <w:lsdException w:name="Plain Table 3" w:uiPriority="43"/>
+    <w:lsdException w:name="Plain Table 4" w:uiPriority="44"/>
+    <w:lsdException w:name="Plain Table 5" w:uiPriority="45"/>
+    <w:lsdException w:name="Grid Table Light" w:uiPriority="40"/>
+    <w:lsdException w:name="Grid Table 1 Light" w:uiPriority="46"/>
+    <w:lsdException w:name="Grid Table 2" w:uiPriority="47"/>
+    <w:lsdException w:name="Grid Table 3" w:uiPriority="48"/>
+    <w:lsdException w:name="Grid Table 4" w:uiPriority="49"/>
+    <w:lsdException w:name="Grid Table 5 Dark" w:uiPriority="50"/>
+    <w:lsdException w:name="Grid Table 6 Colorful" w:uiPriority="51"/>
+    <w:lsdException w:name="Grid Table 7 Colorful" w:uiPriority="52"/>
+    <w:lsdException w:name="Grid Table 1 Light Accent 1" w:uiPriority="46"/>
+    <w:lsdException w:name="Grid Table 2 Accent 1" w:uiPriority="47"/>
+    <w:lsdException w:name="Grid Table 3 Accent 1" w:uiPriority="48"/>
+    <w:lsdException w:name="Grid Table 4 Accent 1" w:uiPriority="49"/>
+    <w:lsdException w:name="Grid Table 5 Dark Accent 1" w:uiPriority="50"/>
+    <w:lsdException w:name="Grid Table 6 Colorful Accent 1" w:uiPriority="51"/>
+    <w:lsdException w:name="Grid Table 7 Colorful Accent 1" w:uiPriority="52"/>
+    <w:lsdException w:name="Grid Table 1 Light Accent 2" w:uiPriority="46"/>
+    <w:lsdException w:name="Grid Table 2 Accent 2" w:uiPriority="47"/>
+    <w:lsdException w:name="Grid Table 3 Accent 2" w:uiPriority="48"/>
+    <w:lsdException w:name="Grid Table 4 Accent 2" w:uiPriority="49"/>
+    <w:lsdException w:name="Grid Table 5 Dark Accent 2" w:uiPriority="50"/>
+    <w:lsdException w:name="Grid Table 6 Colorful Accent 2" w:uiPriority="51"/>
+    <w:lsdException w:name="Grid Table 7 Colorful Accent 2" w:uiPriority="52"/>
+    <w:lsdException w:name="Grid Table 1 Light Accent 3" w:uiPriority="46"/>
+    <w:lsdException w:name="Grid Table 2 Accent 3" w:uiPriority="47"/>
+    <w:lsdException w:name="Grid Table 3 Accent 3" w:uiPriority="48"/>
+    <w:lsdException w:name="Grid Table 4 Accent 3" w:uiPriority="49"/>
+    <w:lsdException w:name="Grid Table 5 Dark Accent 3" w:uiPriority="50"/>
+    <w:lsdException w:name="Grid Table 6 Colorful Accent 3" w:uiPriority="51"/>
+    <w:lsdException w:name="Grid Table 7 Colorful Accent 3" w:uiPriority="52"/>
+    <w:lsdException w:name="Grid Table 1 Light Accent 4" w:uiPriority="46"/>
+    <w:lsdException w:name="Grid Table 2 Accent 4" w:uiPriority="47"/>
+    <w:lsdException w:name="Grid Table 3 Accent 4" w:uiPriority="48"/>
+    <w:lsdException w:name="Grid Table 4 Accent 4" w:uiPriority="49"/>
+    <w:lsdException w:name="Grid Table 5 Dark Accent 4" w:uiPriority="50"/>
+    <w:lsdException w:name="Grid Table 6 Colorful Accent 4" w:uiPriority="51"/>
+    <w:lsdException w:name="Grid Table 7 Colorful Accent 4" w:uiPriority="52"/>
+    <w:lsdException w:name="Grid Table 1 Light Accent 5" w:uiPriority="46"/>
+    <w:lsdException w:name="Grid Table 2 Accent 5" w:uiPriority="47"/>
+    <w:lsdException w:name="Grid Table 3 Accent 5" w:uiPriority="48"/>
+    <w:lsdException w:name="Grid Table 4 Accent 5" w:uiPriority="49"/>
+    <w:lsdException w:name="Grid Table 5 Dark Accent 5" w:uiPriority="50"/>
+    <w:lsdException w:name="Grid Table 6 Colorful Accent 5" w:uiPriority="51"/>
+    <w:lsdException w:name="Grid Table 7 Colorful Accent 5" w:uiPriority="52"/>
+    <w:lsdException w:name="Grid Table 1 Light Accent 6" w:uiPriority="46"/>
+    <w:lsdException w:name="Grid Table 2 Accent 6" w:uiPriority="47"/>
+    <w:lsdException w:name="Grid Table 3 Accent 6" w:uiPriority="48"/>
+    <w:lsdException w:name="Grid Table 4 Accent 6" w:uiPriority="49"/>
+    <w:lsdException w:name="Grid Table 5 Dark Accent 6" w:uiPriority="50"/>
+    <w:lsdException w:name="Grid Table 6 Colorful Accent 6" w:uiPriority="51"/>
+    <w:lsdException w:name="Grid Table 7 Colorful Accent 6" w:uiPriority="52"/>
+    <w:lsdException w:name="List Table 1 Light" w:uiPriority="46"/>
+    <w:lsdException w:name="List Table 2" w:uiPriority="47"/>
+    <w:lsdException w:name="List Table 3" w:uiPriority="48"/>
+    <w:lsdException w:name="List Table 4" w:uiPriority="49"/>
+    <w:lsdException w:name="List Table 5 Dark" w:uiPriority="50"/>
+    <w:lsdException w:name="List Table 6 Colorful" w:uiPriority="51"/>
+    <w:lsdException w:name="List Table 7 Colorful" w:uiPriority="52"/>
+    <w:lsdException w:name="List Table 1 Light Accent 1" w:uiPriority="46"/>
+    <w:lsdException w:name="List Table 2 Accent 1" w:uiPriority="47"/>
+    <w:lsdException w:name="List Table 3 Accent 1" w:uiPriority="48"/>
+    <w:lsdException w:name="List Table 4 Accent 1" w:uiPriority="49"/>
+    <w:lsdException w:name="List Table 5 Dark Accent 1" w:uiPriority="50"/>
+    <w:lsdException w:name="List Table 6 Colorful Accent 1" w:uiPriority="51"/>
+    <w:lsdException w:name="List Table 7 Colorful Accent 1" w:uiPriority="52"/>
+    <w:lsdException w:name="List Table 1 Light Accent 2" w:uiPriority="46"/>
+    <w:lsdException w:name="List Table 2 Accent 2" w:uiPriority="47"/>
+    <w:lsdException w:name="List Table 3 Accent 2" w:uiPriority="48"/>
+    <w:lsdException w:name="List Table 4 Accent 2" w:uiPriority="49"/>
+    <w:lsdException w:name="List Table 5 Dark Accent 2" w:uiPriority="50"/>
+    <w:lsdException w:name="List Table 6 Colorful Accent 2" w:uiPriority="51"/>
+    <w:lsdException w:name="List Table 7 Colorful Accent 2" w:uiPriority="52"/>
+    <w:lsdException w:name="List Table 1 Light Accent 3" w:uiPriority="46"/>
+    <w:lsdException w:name="List Table 2 Accent 3" w:uiPriority="47"/>
+    <w:lsdException w:name="List Table 3 Accent 3" w:uiPriority="48"/>
+    <w:lsdException w:name="List Table 4 Accent 3" w:uiPriority="49"/>
+    <w:lsdException w:name="List Table 5 Dark Accent 3" w:uiPriority="50"/>
+    <w:lsdException w:name="List Table 6 Colorful Accent 3" w:uiPriority="51"/>
+    <w:lsdException w:name="List Table 7 Colorful Accent 3" w:uiPriority="52"/>
+    <w:lsdException w:name="List Table 1 Light Accent 4" w:uiPriority="46"/>
+    <w:lsdException w:name="List Table 2 Accent 4" w:uiPriority="47"/>
+    <w:lsdException w:name="List Table 3 Accent 4" w:uiPriority="48"/>
+    <w:lsdException w:name="List Table 4 Accent 4" w:uiPriority="49"/>
+    <w:lsdException w:name="List Table 5 Dark Accent 4" w:uiPriority="50"/>
+    <w:lsdException w:name="List Table 6 Colorful Accent 4" w:uiPriority="51"/>
+    <w:lsdException w:name="List Table 7 Colorful Accent 4" w:uiPriority="52"/>
+    <w:lsdException w:name="List Table 1 Light Accent 5" w:uiPriority="46"/>
+    <w:lsdException w:name="List Table 2 Accent 5" w:uiPriority="47"/>
+    <w:lsdException w:name="List Table 3 Accent 5" w:uiPriority="48"/>
+    <w:lsdException w:name="List Table 4 Accent 5" w:uiPriority="49"/>
+    <w:lsdException w:name="List Table 5 Dark Accent 5" w:uiPriority="50"/>
+    <w:lsdException w:name="List Table 6 Colorful Accent 5" w:uiPriority="51"/>
+    <w:lsdException w:name="List Table 7 Colorful Accent 5" w:uiPriority="52"/>
+    <w:lsdException w:name="List Table 1 Light Accent 6" w:uiPriority="46"/>
+    <w:lsdException w:name="List Table 2 Accent 6" w:uiPriority="47"/>
+    <w:lsdException w:name="List Table 3 Accent 6" w:uiPriority="48"/>
+    <w:lsdException w:name="List Table 4 Accent 6" w:uiPriority="49"/>
+    <w:lsdException w:name="List Table 5 Dark Accent 6" w:uiPriority="50"/>
+    <w:lsdException w:name="List Table 6 Colorful Accent 6" w:uiPriority="51"/>
+    <w:lsdException w:name="List Table 7 Colorful Accent 6" w:uiPriority="52"/>
   </w:latentStyles>
   <w:style w:type="paragraph" w:default="1" w:styleId="Normal">
     <w:name w:val="Normal"/>
@@ -3669,6 +4343,7 @@
       <w:spacing w:after="0" w:line="240" w:lineRule="auto"/>
     </w:pPr>
     <w:tblPr>
+      <w:tblInd w:w="0" w:type="dxa"/>
       <w:tblBorders>
         <w:top w:val="single" w:sz="4" w:space="0" w:color="auto"/>
         <w:left w:val="single" w:sz="4" w:space="0" w:color="auto"/>
@@ -3677,284 +4352,12 @@
         <w:insideH w:val="single" w:sz="4" w:space="0" w:color="auto"/>
         <w:insideV w:val="single" w:sz="4" w:space="0" w:color="auto"/>
       </w:tblBorders>
-    </w:tblPr>
-  </w:style>
-</w:styles>
-</file>
-
-<file path=word/stylesWithEffects.xml><?xml version="1.0" encoding="utf-8"?>
-<w:styles xmlns:wpc="http://schemas.microsoft.com/office/word/2010/wordprocessingCanvas" xmlns:mc="http://schemas.openxmlformats.org/markup-compatibility/2006" xmlns:o="urn:schemas-microsoft-com:office:office" xmlns:r="http://schemas.openxmlformats.org/officeDocument/2006/relationships" xmlns:m="http://schemas.openxmlformats.org/officeDocument/2006/math" xmlns:v="urn:schemas-microsoft-com:vml" xmlns:wp14="http://schemas.microsoft.com/office/word/2010/wordprocessingDrawing" xmlns:wp="http://schemas.openxmlformats.org/drawingml/2006/wordprocessingDrawing" xmlns:w10="urn:schemas-microsoft-com:office:word" xmlns:w="http://schemas.openxmlformats.org/wordprocessingml/2006/main" xmlns:w14="http://schemas.microsoft.com/office/word/2010/wordml" xmlns:wpg="http://schemas.microsoft.com/office/word/2010/wordprocessingGroup" xmlns:wpi="http://schemas.microsoft.com/office/word/2010/wordprocessingInk" xmlns:wne="http://schemas.microsoft.com/office/word/2006/wordml" xmlns:wps="http://schemas.microsoft.com/office/word/2010/wordprocessingShape" mc:Ignorable="w14 wp14">
-  <w:docDefaults>
-    <w:rPrDefault>
-      <w:rPr>
-        <w:rFonts w:asciiTheme="minorHAnsi" w:eastAsiaTheme="minorHAnsi" w:hAnsiTheme="minorHAnsi" w:cstheme="minorBidi"/>
-        <w:sz w:val="22"/>
-        <w:szCs w:val="22"/>
-        <w:lang w:val="es-ES" w:eastAsia="en-US" w:bidi="ar-SA"/>
-      </w:rPr>
-    </w:rPrDefault>
-    <w:pPrDefault>
-      <w:pPr>
-        <w:spacing w:after="200" w:line="276" w:lineRule="auto"/>
-      </w:pPr>
-    </w:pPrDefault>
-  </w:docDefaults>
-  <w:latentStyles w:defLockedState="0" w:defUIPriority="99" w:defSemiHidden="1" w:defUnhideWhenUsed="1" w:defQFormat="0" w:count="267">
-    <w:lsdException w:name="Normal" w:semiHidden="0" w:uiPriority="0" w:unhideWhenUsed="0" w:qFormat="1"/>
-    <w:lsdException w:name="heading 1" w:semiHidden="0" w:uiPriority="9" w:unhideWhenUsed="0" w:qFormat="1"/>
-    <w:lsdException w:name="heading 2" w:uiPriority="9" w:qFormat="1"/>
-    <w:lsdException w:name="heading 3" w:uiPriority="9" w:qFormat="1"/>
-    <w:lsdException w:name="heading 4" w:uiPriority="9" w:qFormat="1"/>
-    <w:lsdException w:name="heading 5" w:uiPriority="9" w:qFormat="1"/>
-    <w:lsdException w:name="heading 6" w:uiPriority="9" w:qFormat="1"/>
-    <w:lsdException w:name="heading 7" w:uiPriority="9" w:qFormat="1"/>
-    <w:lsdException w:name="heading 8" w:uiPriority="9" w:qFormat="1"/>
-    <w:lsdException w:name="heading 9" w:uiPriority="9" w:qFormat="1"/>
-    <w:lsdException w:name="toc 1" w:uiPriority="39"/>
-    <w:lsdException w:name="toc 2" w:uiPriority="39"/>
-    <w:lsdException w:name="toc 3" w:uiPriority="39"/>
-    <w:lsdException w:name="toc 4" w:uiPriority="39"/>
-    <w:lsdException w:name="toc 5" w:uiPriority="39"/>
-    <w:lsdException w:name="toc 6" w:uiPriority="39"/>
-    <w:lsdException w:name="toc 7" w:uiPriority="39"/>
-    <w:lsdException w:name="toc 8" w:uiPriority="39"/>
-    <w:lsdException w:name="toc 9" w:uiPriority="39"/>
-    <w:lsdException w:name="caption" w:uiPriority="35" w:qFormat="1"/>
-    <w:lsdException w:name="Title" w:semiHidden="0" w:uiPriority="10" w:unhideWhenUsed="0" w:qFormat="1"/>
-    <w:lsdException w:name="Default Paragraph Font" w:uiPriority="1"/>
-    <w:lsdException w:name="Subtitle" w:semiHidden="0" w:uiPriority="11" w:unhideWhenUsed="0" w:qFormat="1"/>
-    <w:lsdException w:name="Strong" w:semiHidden="0" w:uiPriority="22" w:unhideWhenUsed="0" w:qFormat="1"/>
-    <w:lsdException w:name="Emphasis" w:semiHidden="0" w:uiPriority="20" w:unhideWhenUsed="0" w:qFormat="1"/>
-    <w:lsdException w:name="Table Grid" w:semiHidden="0" w:uiPriority="59" w:unhideWhenUsed="0"/>
-    <w:lsdException w:name="Placeholder Text" w:unhideWhenUsed="0"/>
-    <w:lsdException w:name="No Spacing" w:semiHidden="0" w:uiPriority="1" w:unhideWhenUsed="0" w:qFormat="1"/>
-    <w:lsdException w:name="Light Shading" w:semiHidden="0" w:uiPriority="60" w:unhideWhenUsed="0"/>
-    <w:lsdException w:name="Light List" w:semiHidden="0" w:uiPriority="61" w:unhideWhenUsed="0"/>
-    <w:lsdException w:name="Light Grid" w:semiHidden="0" w:uiPriority="62" w:unhideWhenUsed="0"/>
-    <w:lsdException w:name="Medium Shading 1" w:semiHidden="0" w:uiPriority="63" w:unhideWhenUsed="0"/>
-    <w:lsdException w:name="Medium Shading 2" w:semiHidden="0" w:uiPriority="64" w:unhideWhenUsed="0"/>
-    <w:lsdException w:name="Medium List 1" w:semiHidden="0" w:uiPriority="65" w:unhideWhenUsed="0"/>
-    <w:lsdException w:name="Medium List 2" w:semiHidden="0" w:uiPriority="66" w:unhideWhenUsed="0"/>
-    <w:lsdException w:name="Medium Grid 1" w:semiHidden="0" w:uiPriority="67" w:unhideWhenUsed="0"/>
-    <w:lsdException w:name="Medium Grid 2" w:semiHidden="0" w:uiPriority="68" w:unhideWhenUsed="0"/>
-    <w:lsdException w:name="Medium Grid 3" w:semiHidden="0" w:uiPriority="69" w:unhideWhenUsed="0"/>
-    <w:lsdException w:name="Dark List" w:semiHidden="0" w:uiPriority="70" w:unhideWhenUsed="0"/>
-    <w:lsdException w:name="Colorful Shading" w:semiHidden="0" w:uiPriority="71" w:unhideWhenUsed="0"/>
-    <w:lsdException w:name="Colorful List" w:semiHidden="0" w:uiPriority="72" w:unhideWhenUsed="0"/>
-    <w:lsdException w:name="Colorful Grid" w:semiHidden="0" w:uiPriority="73" w:unhideWhenUsed="0"/>
-    <w:lsdException w:name="Light Shading Accent 1" w:semiHidden="0" w:uiPriority="60" w:unhideWhenUsed="0"/>
-    <w:lsdException w:name="Light List Accent 1" w:semiHidden="0" w:uiPriority="61" w:unhideWhenUsed="0"/>
-    <w:lsdException w:name="Light Grid Accent 1" w:semiHidden="0" w:uiPriority="62" w:unhideWhenUsed="0"/>
-    <w:lsdException w:name="Medium Shading 1 Accent 1" w:semiHidden="0" w:uiPriority="63" w:unhideWhenUsed="0"/>
-    <w:lsdException w:name="Medium Shading 2 Accent 1" w:semiHidden="0" w:uiPriority="64" w:unhideWhenUsed="0"/>
-    <w:lsdException w:name="Medium List 1 Accent 1" w:semiHidden="0" w:uiPriority="65" w:unhideWhenUsed="0"/>
-    <w:lsdException w:name="Revision" w:unhideWhenUsed="0"/>
-    <w:lsdException w:name="List Paragraph" w:semiHidden="0" w:uiPriority="34" w:unhideWhenUsed="0" w:qFormat="1"/>
-    <w:lsdException w:name="Quote" w:semiHidden="0" w:uiPriority="29" w:unhideWhenUsed="0" w:qFormat="1"/>
-    <w:lsdException w:name="Intense Quote" w:semiHidden="0" w:uiPriority="30" w:unhideWhenUsed="0" w:qFormat="1"/>
-    <w:lsdException w:name="Medium List 2 Accent 1" w:semiHidden="0" w:uiPriority="66" w:unhideWhenUsed="0"/>
-    <w:lsdException w:name="Medium Grid 1 Accent 1" w:semiHidden="0" w:uiPriority="67" w:unhideWhenUsed="0"/>
-    <w:lsdException w:name="Medium Grid 2 Accent 1" w:semiHidden="0" w:uiPriority="68" w:unhideWhenUsed="0"/>
-    <w:lsdException w:name="Medium Grid 3 Accent 1" w:semiHidden="0" w:uiPriority="69" w:unhideWhenUsed="0"/>
-    <w:lsdException w:name="Dark List Accent 1" w:semiHidden="0" w:uiPriority="70" w:unhideWhenUsed="0"/>
-    <w:lsdException w:name="Colorful Shading Accent 1" w:semiHidden="0" w:uiPriority="71" w:unhideWhenUsed="0"/>
-    <w:lsdException w:name="Colorful List Accent 1" w:semiHidden="0" w:uiPriority="72" w:unhideWhenUsed="0"/>
-    <w:lsdException w:name="Colorful Grid Accent 1" w:semiHidden="0" w:uiPriority="73" w:unhideWhenUsed="0"/>
-    <w:lsdException w:name="Light Shading Accent 2" w:semiHidden="0" w:uiPriority="60" w:unhideWhenUsed="0"/>
-    <w:lsdException w:name="Light List Accent 2" w:semiHidden="0" w:uiPriority="61" w:unhideWhenUsed="0"/>
-    <w:lsdException w:name="Light Grid Accent 2" w:semiHidden="0" w:uiPriority="62" w:unhideWhenUsed="0"/>
-    <w:lsdException w:name="Medium Shading 1 Accent 2" w:semiHidden="0" w:uiPriority="63" w:unhideWhenUsed="0"/>
-    <w:lsdException w:name="Medium Shading 2 Accent 2" w:semiHidden="0" w:uiPriority="64" w:unhideWhenUsed="0"/>
-    <w:lsdException w:name="Medium List 1 Accent 2" w:semiHidden="0" w:uiPriority="65" w:unhideWhenUsed="0"/>
-    <w:lsdException w:name="Medium List 2 Accent 2" w:semiHidden="0" w:uiPriority="66" w:unhideWhenUsed="0"/>
-    <w:lsdException w:name="Medium Grid 1 Accent 2" w:semiHidden="0" w:uiPriority="67" w:unhideWhenUsed="0"/>
-    <w:lsdException w:name="Medium Grid 2 Accent 2" w:semiHidden="0" w:uiPriority="68" w:unhideWhenUsed="0"/>
-    <w:lsdException w:name="Medium Grid 3 Accent 2" w:semiHidden="0" w:uiPriority="69" w:unhideWhenUsed="0"/>
-    <w:lsdException w:name="Dark List Accent 2" w:semiHidden="0" w:uiPriority="70" w:unhideWhenUsed="0"/>
-    <w:lsdException w:name="Colorful Shading Accent 2" w:semiHidden="0" w:uiPriority="71" w:unhideWhenUsed="0"/>
-    <w:lsdException w:name="Colorful List Accent 2" w:semiHidden="0" w:uiPriority="72" w:unhideWhenUsed="0"/>
-    <w:lsdException w:name="Colorful Grid Accent 2" w:semiHidden="0" w:uiPriority="73" w:unhideWhenUsed="0"/>
-    <w:lsdException w:name="Light Shading Accent 3" w:semiHidden="0" w:uiPriority="60" w:unhideWhenUsed="0"/>
-    <w:lsdException w:name="Light List Accent 3" w:semiHidden="0" w:uiPriority="61" w:unhideWhenUsed="0"/>
-    <w:lsdException w:name="Light Grid Accent 3" w:semiHidden="0" w:uiPriority="62" w:unhideWhenUsed="0"/>
-    <w:lsdException w:name="Medium Shading 1 Accent 3" w:semiHidden="0" w:uiPriority="63" w:unhideWhenUsed="0"/>
-    <w:lsdException w:name="Medium Shading 2 Accent 3" w:semiHidden="0" w:uiPriority="64" w:unhideWhenUsed="0"/>
-    <w:lsdException w:name="Medium List 1 Accent 3" w:semiHidden="0" w:uiPriority="65" w:unhideWhenUsed="0"/>
-    <w:lsdException w:name="Medium List 2 Accent 3" w:semiHidden="0" w:uiPriority="66" w:unhideWhenUsed="0"/>
-    <w:lsdException w:name="Medium Grid 1 Accent 3" w:semiHidden="0" w:uiPriority="67" w:unhideWhenUsed="0"/>
-    <w:lsdException w:name="Medium Grid 2 Accent 3" w:semiHidden="0" w:uiPriority="68" w:unhideWhenUsed="0"/>
-    <w:lsdException w:name="Medium Grid 3 Accent 3" w:semiHidden="0" w:uiPriority="69" w:unhideWhenUsed="0"/>
-    <w:lsdException w:name="Dark List Accent 3" w:semiHidden="0" w:uiPriority="70" w:unhideWhenUsed="0"/>
-    <w:lsdException w:name="Colorful Shading Accent 3" w:semiHidden="0" w:uiPriority="71" w:unhideWhenUsed="0"/>
-    <w:lsdException w:name="Colorful List Accent 3" w:semiHidden="0" w:uiPriority="72" w:unhideWhenUsed="0"/>
-    <w:lsdException w:name="Colorful Grid Accent 3" w:semiHidden="0" w:uiPriority="73" w:unhideWhenUsed="0"/>
-    <w:lsdException w:name="Light Shading Accent 4" w:semiHidden="0" w:uiPriority="60" w:unhideWhenUsed="0"/>
-    <w:lsdException w:name="Light List Accent 4" w:semiHidden="0" w:uiPriority="61" w:unhideWhenUsed="0"/>
-    <w:lsdException w:name="Light Grid Accent 4" w:semiHidden="0" w:uiPriority="62" w:unhideWhenUsed="0"/>
-    <w:lsdException w:name="Medium Shading 1 Accent 4" w:semiHidden="0" w:uiPriority="63" w:unhideWhenUsed="0"/>
-    <w:lsdException w:name="Medium Shading 2 Accent 4" w:semiHidden="0" w:uiPriority="64" w:unhideWhenUsed="0"/>
-    <w:lsdException w:name="Medium List 1 Accent 4" w:semiHidden="0" w:uiPriority="65" w:unhideWhenUsed="0"/>
-    <w:lsdException w:name="Medium List 2 Accent 4" w:semiHidden="0" w:uiPriority="66" w:unhideWhenUsed="0"/>
-    <w:lsdException w:name="Medium Grid 1 Accent 4" w:semiHidden="0" w:uiPriority="67" w:unhideWhenUsed="0"/>
-    <w:lsdException w:name="Medium Grid 2 Accent 4" w:semiHidden="0" w:uiPriority="68" w:unhideWhenUsed="0"/>
-    <w:lsdException w:name="Medium Grid 3 Accent 4" w:semiHidden="0" w:uiPriority="69" w:unhideWhenUsed="0"/>
-    <w:lsdException w:name="Dark List Accent 4" w:semiHidden="0" w:uiPriority="70" w:unhideWhenUsed="0"/>
-    <w:lsdException w:name="Colorful Shading Accent 4" w:semiHidden="0" w:uiPriority="71" w:unhideWhenUsed="0"/>
-    <w:lsdException w:name="Colorful List Accent 4" w:semiHidden="0" w:uiPriority="72" w:unhideWhenUsed="0"/>
-    <w:lsdException w:name="Colorful Grid Accent 4" w:semiHidden="0" w:uiPriority="73" w:unhideWhenUsed="0"/>
-    <w:lsdException w:name="Light Shading Accent 5" w:semiHidden="0" w:uiPriority="60" w:unhideWhenUsed="0"/>
-    <w:lsdException w:name="Light List Accent 5" w:semiHidden="0" w:uiPriority="61" w:unhideWhenUsed="0"/>
-    <w:lsdException w:name="Light Grid Accent 5" w:semiHidden="0" w:uiPriority="62" w:unhideWhenUsed="0"/>
-    <w:lsdException w:name="Medium Shading 1 Accent 5" w:semiHidden="0" w:uiPriority="63" w:unhideWhenUsed="0"/>
-    <w:lsdException w:name="Medium Shading 2 Accent 5" w:semiHidden="0" w:uiPriority="64" w:unhideWhenUsed="0"/>
-    <w:lsdException w:name="Medium List 1 Accent 5" w:semiHidden="0" w:uiPriority="65" w:unhideWhenUsed="0"/>
-    <w:lsdException w:name="Medium List 2 Accent 5" w:semiHidden="0" w:uiPriority="66" w:unhideWhenUsed="0"/>
-    <w:lsdException w:name="Medium Grid 1 Accent 5" w:semiHidden="0" w:uiPriority="67" w:unhideWhenUsed="0"/>
-    <w:lsdException w:name="Medium Grid 2 Accent 5" w:semiHidden="0" w:uiPriority="68" w:unhideWhenUsed="0"/>
-    <w:lsdException w:name="Medium Grid 3 Accent 5" w:semiHidden="0" w:uiPriority="69" w:unhideWhenUsed="0"/>
-    <w:lsdException w:name="Dark List Accent 5" w:semiHidden="0" w:uiPriority="70" w:unhideWhenUsed="0"/>
-    <w:lsdException w:name="Colorful Shading Accent 5" w:semiHidden="0" w:uiPriority="71" w:unhideWhenUsed="0"/>
-    <w:lsdException w:name="Colorful List Accent 5" w:semiHidden="0" w:uiPriority="72" w:unhideWhenUsed="0"/>
-    <w:lsdException w:name="Colorful Grid Accent 5" w:semiHidden="0" w:uiPriority="73" w:unhideWhenUsed="0"/>
-    <w:lsdException w:name="Light Shading Accent 6" w:semiHidden="0" w:uiPriority="60" w:unhideWhenUsed="0"/>
-    <w:lsdException w:name="Light List Accent 6" w:semiHidden="0" w:uiPriority="61" w:unhideWhenUsed="0"/>
-    <w:lsdException w:name="Light Grid Accent 6" w:semiHidden="0" w:uiPriority="62" w:unhideWhenUsed="0"/>
-    <w:lsdException w:name="Medium Shading 1 Accent 6" w:semiHidden="0" w:uiPriority="63" w:unhideWhenUsed="0"/>
-    <w:lsdException w:name="Medium Shading 2 Accent 6" w:semiHidden="0" w:uiPriority="64" w:unhideWhenUsed="0"/>
-    <w:lsdException w:name="Medium List 1 Accent 6" w:semiHidden="0" w:uiPriority="65" w:unhideWhenUsed="0"/>
-    <w:lsdException w:name="Medium List 2 Accent 6" w:semiHidden="0" w:uiPriority="66" w:unhideWhenUsed="0"/>
-    <w:lsdException w:name="Medium Grid 1 Accent 6" w:semiHidden="0" w:uiPriority="67" w:unhideWhenUsed="0"/>
-    <w:lsdException w:name="Medium Grid 2 Accent 6" w:semiHidden="0" w:uiPriority="68" w:unhideWhenUsed="0"/>
-    <w:lsdException w:name="Medium Grid 3 Accent 6" w:semiHidden="0" w:uiPriority="69" w:unhideWhenUsed="0"/>
-    <w:lsdException w:name="Dark List Accent 6" w:semiHidden="0" w:uiPriority="70" w:unhideWhenUsed="0"/>
-    <w:lsdException w:name="Colorful Shading Accent 6" w:semiHidden="0" w:uiPriority="71" w:unhideWhenUsed="0"/>
-    <w:lsdException w:name="Colorful List Accent 6" w:semiHidden="0" w:uiPriority="72" w:unhideWhenUsed="0"/>
-    <w:lsdException w:name="Colorful Grid Accent 6" w:semiHidden="0" w:uiPriority="73" w:unhideWhenUsed="0"/>
-    <w:lsdException w:name="Subtle Emphasis" w:semiHidden="0" w:uiPriority="19" w:unhideWhenUsed="0" w:qFormat="1"/>
-    <w:lsdException w:name="Intense Emphasis" w:semiHidden="0" w:uiPriority="21" w:unhideWhenUsed="0" w:qFormat="1"/>
-    <w:lsdException w:name="Subtle Reference" w:semiHidden="0" w:uiPriority="31" w:unhideWhenUsed="0" w:qFormat="1"/>
-    <w:lsdException w:name="Intense Reference" w:semiHidden="0" w:uiPriority="32" w:unhideWhenUsed="0" w:qFormat="1"/>
-    <w:lsdException w:name="Book Title" w:semiHidden="0" w:uiPriority="33" w:unhideWhenUsed="0" w:qFormat="1"/>
-    <w:lsdException w:name="Bibliography" w:uiPriority="37"/>
-    <w:lsdException w:name="TOC Heading" w:uiPriority="39" w:qFormat="1"/>
-  </w:latentStyles>
-  <w:style w:type="paragraph" w:default="1" w:styleId="Normal">
-    <w:name w:val="Normal"/>
-    <w:qFormat/>
-  </w:style>
-  <w:style w:type="character" w:default="1" w:styleId="Fuentedeprrafopredeter">
-    <w:name w:val="Default Paragraph Font"/>
-    <w:uiPriority w:val="1"/>
-    <w:semiHidden/>
-    <w:unhideWhenUsed/>
-  </w:style>
-  <w:style w:type="table" w:default="1" w:styleId="Tablanormal">
-    <w:name w:val="Normal Table"/>
-    <w:uiPriority w:val="99"/>
-    <w:semiHidden/>
-    <w:unhideWhenUsed/>
-    <w:tblPr>
-      <w:tblInd w:w="0" w:type="dxa"/>
       <w:tblCellMar>
         <w:top w:w="0" w:type="dxa"/>
         <w:left w:w="108" w:type="dxa"/>
         <w:bottom w:w="0" w:type="dxa"/>
         <w:right w:w="108" w:type="dxa"/>
       </w:tblCellMar>
-    </w:tblPr>
-  </w:style>
-  <w:style w:type="numbering" w:default="1" w:styleId="Sinlista">
-    <w:name w:val="No List"/>
-    <w:uiPriority w:val="99"/>
-    <w:semiHidden/>
-    <w:unhideWhenUsed/>
-  </w:style>
-  <w:style w:type="paragraph" w:styleId="NormalWeb">
-    <w:name w:val="Normal (Web)"/>
-    <w:basedOn w:val="Normal"/>
-    <w:uiPriority w:val="99"/>
-    <w:semiHidden/>
-    <w:unhideWhenUsed/>
-    <w:rsid w:val="0007472B"/>
-    <w:pPr>
-      <w:spacing w:before="100" w:beforeAutospacing="1" w:after="100" w:afterAutospacing="1" w:line="240" w:lineRule="auto"/>
-    </w:pPr>
-    <w:rPr>
-      <w:rFonts w:ascii="Times New Roman" w:eastAsia="Times New Roman" w:hAnsi="Times New Roman" w:cs="Times New Roman"/>
-      <w:sz w:val="24"/>
-      <w:szCs w:val="24"/>
-      <w:lang w:eastAsia="es-ES"/>
-    </w:rPr>
-  </w:style>
-  <w:style w:type="character" w:styleId="Hipervnculo">
-    <w:name w:val="Hyperlink"/>
-    <w:basedOn w:val="Fuentedeprrafopredeter"/>
-    <w:uiPriority w:val="99"/>
-    <w:unhideWhenUsed/>
-    <w:rsid w:val="006624CD"/>
-    <w:rPr>
-      <w:color w:val="0000FF" w:themeColor="hyperlink"/>
-      <w:u w:val="single"/>
-    </w:rPr>
-  </w:style>
-  <w:style w:type="paragraph" w:styleId="Textodeglobo">
-    <w:name w:val="Balloon Text"/>
-    <w:basedOn w:val="Normal"/>
-    <w:link w:val="TextodegloboCar"/>
-    <w:uiPriority w:val="99"/>
-    <w:semiHidden/>
-    <w:unhideWhenUsed/>
-    <w:rsid w:val="00C50DD4"/>
-    <w:pPr>
-      <w:spacing w:after="0" w:line="240" w:lineRule="auto"/>
-    </w:pPr>
-    <w:rPr>
-      <w:rFonts w:ascii="Tahoma" w:hAnsi="Tahoma" w:cs="Tahoma"/>
-      <w:sz w:val="16"/>
-      <w:szCs w:val="16"/>
-    </w:rPr>
-  </w:style>
-  <w:style w:type="character" w:customStyle="1" w:styleId="TextodegloboCar">
-    <w:name w:val="Texto de globo Car"/>
-    <w:basedOn w:val="Fuentedeprrafopredeter"/>
-    <w:link w:val="Textodeglobo"/>
-    <w:uiPriority w:val="99"/>
-    <w:semiHidden/>
-    <w:rsid w:val="00C50DD4"/>
-    <w:rPr>
-      <w:rFonts w:ascii="Tahoma" w:hAnsi="Tahoma" w:cs="Tahoma"/>
-      <w:sz w:val="16"/>
-      <w:szCs w:val="16"/>
-    </w:rPr>
-  </w:style>
-  <w:style w:type="paragraph" w:styleId="Prrafodelista">
-    <w:name w:val="List Paragraph"/>
-    <w:basedOn w:val="Normal"/>
-    <w:uiPriority w:val="34"/>
-    <w:qFormat/>
-    <w:rsid w:val="002270E1"/>
-    <w:pPr>
-      <w:ind w:left="720"/>
-      <w:contextualSpacing/>
-    </w:pPr>
-  </w:style>
-  <w:style w:type="table" w:styleId="Tablaconcuadrcula">
-    <w:name w:val="Table Grid"/>
-    <w:basedOn w:val="Tablanormal"/>
-    <w:uiPriority w:val="59"/>
-    <w:rsid w:val="00977A07"/>
-    <w:pPr>
-      <w:spacing w:after="0" w:line="240" w:lineRule="auto"/>
-    </w:pPr>
-    <w:tblPr>
-      <w:tblBorders>
-        <w:top w:val="single" w:sz="4" w:space="0" w:color="auto"/>
-        <w:left w:val="single" w:sz="4" w:space="0" w:color="auto"/>
-        <w:bottom w:val="single" w:sz="4" w:space="0" w:color="auto"/>
-        <w:right w:val="single" w:sz="4" w:space="0" w:color="auto"/>
-        <w:insideH w:val="single" w:sz="4" w:space="0" w:color="auto"/>
-        <w:insideV w:val="single" w:sz="4" w:space="0" w:color="auto"/>
-      </w:tblBorders>
     </w:tblPr>
   </w:style>
 </w:styles>
@@ -4250,7 +4653,7 @@
 </file>
 
 <file path=customXml/itemProps1.xml><?xml version="1.0" encoding="utf-8"?>
-<ds:datastoreItem xmlns:ds="http://schemas.openxmlformats.org/officeDocument/2006/customXml" ds:itemID="{A3250DE6-E2C4-44A2-8E67-449068E42195}">
+<ds:datastoreItem xmlns:ds="http://schemas.openxmlformats.org/officeDocument/2006/customXml" ds:itemID="{6E46A8D3-F73F-459C-AC11-550B0C03BCC4}">
   <ds:schemaRefs>
     <ds:schemaRef ds:uri="http://schemas.openxmlformats.org/officeDocument/2006/bibliography"/>
   </ds:schemaRefs>

</xml_diff>